<commit_message>
media 6th quiz solved and energy 6th quiz solved
</commit_message>
<xml_diff>
--- a/unix/S로 되어있으면 소켓이다.docx
+++ b/unix/S로 되어있으면 소켓이다.docx
@@ -3,6 +3,199 @@
 <w:document xmlns:wpc="http://schemas.microsoft.com/office/word/2010/wordprocessingCanvas" xmlns:cx="http://schemas.microsoft.com/office/drawing/2014/chartex" xmlns:cx1="http://schemas.microsoft.com/office/drawing/2015/9/8/chartex" xmlns:cx2="http://schemas.microsoft.com/office/drawing/2015/10/21/chartex" xmlns:cx3="http://schemas.microsoft.com/office/drawing/2016/5/9/chartex" xmlns:cx4="http://schemas.microsoft.com/office/drawing/2016/5/10/chartex" xmlns:cx5="http://schemas.microsoft.com/office/drawing/2016/5/11/chartex" xmlns:cx6="http://schemas.microsoft.com/office/drawing/2016/5/12/chartex" xmlns:cx7="http://schemas.microsoft.com/office/drawing/2016/5/13/chartex" xmlns:cx8="http://schemas.microsoft.com/office/drawing/2016/5/14/chartex" xmlns:mc="http://schemas.openxmlformats.org/markup-compatibility/2006" xmlns:aink="http://schemas.microsoft.com/office/drawing/2016/ink" xmlns:am3d="http://schemas.microsoft.com/office/drawing/2017/model3d" xmlns:o="urn:schemas-microsoft-com:office:office" xmlns:r="http://schemas.openxmlformats.org/officeDocument/2006/relationships" xmlns:m="http://schemas.openxmlformats.org/officeDocument/2006/math" xmlns:v="urn:schemas-microsoft-com:vml" xmlns:wp14="http://schemas.microsoft.com/office/word/2010/wordprocessingDrawing" xmlns:wp="http://schemas.openxmlformats.org/drawingml/2006/wordprocessingDrawing" xmlns:w10="urn:schemas-microsoft-com:office:word" xmlns:w="http://schemas.openxmlformats.org/wordprocessingml/2006/main" xmlns:w14="http://schemas.microsoft.com/office/word/2010/wordml" xmlns:w15="http://schemas.microsoft.com/office/word/2012/wordml" xmlns:w16cid="http://schemas.microsoft.com/office/word/2016/wordml/cid" xmlns:w16se="http://schemas.microsoft.com/office/word/2015/wordml/symex" xmlns:wpg="http://schemas.microsoft.com/office/word/2010/wordprocessingGroup" xmlns:wpi="http://schemas.microsoft.com/office/word/2010/wordprocessingInk" xmlns:wne="http://schemas.microsoft.com/office/word/2006/wordml" xmlns:wps="http://schemas.microsoft.com/office/word/2010/wordprocessingShape" mc:Ignorable="w14 w15 w16se w16cid wp14">
   <w:body>
     <w:p>
+      <w:proofErr w:type="gramStart"/>
+      <w:r>
+        <w:rPr>
+          <w:rFonts w:hint="eastAsia"/>
+        </w:rPr>
+        <w:t xml:space="preserve">커널 </w:t>
+      </w:r>
+      <w:r>
+        <w:t>:</w:t>
+      </w:r>
+      <w:proofErr w:type="gramEnd"/>
+      <w:r>
+        <w:t xml:space="preserve"> </w:t>
+      </w:r>
+      <w:r>
+        <w:rPr>
+          <w:rFonts w:hint="eastAsia"/>
+        </w:rPr>
+        <w:t>운영체제의 심장,</w:t>
+      </w:r>
+      <w:r>
+        <w:t xml:space="preserve"> OS</w:t>
+      </w:r>
+      <w:r>
+        <w:rPr>
+          <w:rFonts w:hint="eastAsia"/>
+        </w:rPr>
+        <w:t>를 규정짓는 매우 중요한 부분. 하드웨어의 자원을 자원이 필요한 프로세스에 나눠주고 프로세스 제어,</w:t>
+      </w:r>
+      <w:r>
+        <w:t xml:space="preserve"> </w:t>
+      </w:r>
+      <w:r>
+        <w:rPr>
+          <w:rFonts w:hint="eastAsia"/>
+        </w:rPr>
+        <w:t>메모리 제어,</w:t>
+      </w:r>
+      <w:r>
+        <w:t xml:space="preserve"> </w:t>
+      </w:r>
+      <w:r>
+        <w:rPr>
+          <w:rFonts w:hint="eastAsia"/>
+        </w:rPr>
+        <w:t xml:space="preserve">프로그램 시스템 콜 등 수행하는 부분으로 운영체제 맨 하부에서 </w:t>
+      </w:r>
+      <w:proofErr w:type="spellStart"/>
+      <w:r>
+        <w:rPr>
+          <w:rFonts w:hint="eastAsia"/>
+        </w:rPr>
+        <w:t>돌아감</w:t>
+      </w:r>
+      <w:proofErr w:type="spellEnd"/>
+      <w:r>
+        <w:rPr>
+          <w:rFonts w:hint="eastAsia"/>
+        </w:rPr>
+        <w:t>.</w:t>
+      </w:r>
+    </w:p>
+    <w:p>
+      <w:r>
+        <w:rPr>
+          <w:rFonts w:hint="eastAsia"/>
+        </w:rPr>
+        <w:t xml:space="preserve">부트 </w:t>
+      </w:r>
+      <w:proofErr w:type="spellStart"/>
+      <w:proofErr w:type="gramStart"/>
+      <w:r>
+        <w:rPr>
+          <w:rFonts w:hint="eastAsia"/>
+        </w:rPr>
+        <w:t>로더</w:t>
+      </w:r>
+      <w:proofErr w:type="spellEnd"/>
+      <w:r>
+        <w:rPr>
+          <w:rFonts w:hint="eastAsia"/>
+        </w:rPr>
+        <w:t xml:space="preserve"> </w:t>
+      </w:r>
+      <w:r>
+        <w:t>:</w:t>
+      </w:r>
+      <w:proofErr w:type="gramEnd"/>
+      <w:r>
+        <w:t xml:space="preserve"> </w:t>
+      </w:r>
+      <w:r>
+        <w:rPr>
+          <w:rFonts w:hint="eastAsia"/>
+        </w:rPr>
+        <w:t>컴퓨터가 시동되었을 때 운영 체제에 필요한 조치를 취하고 하드디스크 드라이브에 기록되어 있는 운영체제를 실행시키는 프로그램</w:t>
+      </w:r>
+    </w:p>
+    <w:p>
+      <w:r>
+        <w:rPr>
+          <w:rFonts w:hint="eastAsia"/>
+        </w:rPr>
+        <w:t xml:space="preserve">시스템 </w:t>
+      </w:r>
+      <w:proofErr w:type="gramStart"/>
+      <w:r>
+        <w:rPr>
+          <w:rFonts w:hint="eastAsia"/>
+        </w:rPr>
+        <w:t xml:space="preserve">콜 </w:t>
+      </w:r>
+      <w:r>
+        <w:t>:</w:t>
+      </w:r>
+      <w:proofErr w:type="gramEnd"/>
+      <w:r>
+        <w:t xml:space="preserve"> </w:t>
+      </w:r>
+      <w:r>
+        <w:rPr>
+          <w:rFonts w:hint="eastAsia"/>
+        </w:rPr>
+        <w:t>커널이 제공하는 서비스에 대해 응용 프로그램의 요청에 따라 커널에 접근하기 위한 인터페이스</w:t>
+      </w:r>
+      <w:bookmarkStart w:id="0" w:name="_GoBack"/>
+      <w:bookmarkEnd w:id="0"/>
+    </w:p>
+    <w:p>
+      <w:pPr>
+        <w:rPr>
+          <w:rFonts w:hint="eastAsia"/>
+        </w:rPr>
+      </w:pPr>
+      <w:r>
+        <w:rPr>
+          <w:rFonts w:hint="eastAsia"/>
+        </w:rPr>
+        <w:t xml:space="preserve">디렉토리는 디렉토리 정보를 </w:t>
+      </w:r>
+      <w:proofErr w:type="gramStart"/>
+      <w:r>
+        <w:rPr>
+          <w:rFonts w:hint="eastAsia"/>
+        </w:rPr>
+        <w:t>담고있는</w:t>
+      </w:r>
+      <w:proofErr w:type="gramEnd"/>
+      <w:r>
+        <w:rPr>
+          <w:rFonts w:hint="eastAsia"/>
+        </w:rPr>
+        <w:t xml:space="preserve"> 파일이다.</w:t>
+      </w:r>
+      <w:r>
+        <w:t xml:space="preserve"> (</w:t>
+      </w:r>
+      <w:r>
+        <w:rPr>
+          <w:rFonts w:hint="eastAsia"/>
+        </w:rPr>
+        <w:t xml:space="preserve">디렉토리 엔트리는 </w:t>
+      </w:r>
+      <w:proofErr w:type="spellStart"/>
+      <w:r>
+        <w:t>i</w:t>
+      </w:r>
+      <w:proofErr w:type="spellEnd"/>
+      <w:r>
+        <w:rPr>
+          <w:rFonts w:hint="eastAsia"/>
+        </w:rPr>
+        <w:t xml:space="preserve">노드와 파일 이름을 </w:t>
+      </w:r>
+      <w:proofErr w:type="gramStart"/>
+      <w:r>
+        <w:rPr>
+          <w:rFonts w:hint="eastAsia"/>
+        </w:rPr>
+        <w:t>담고있다</w:t>
+      </w:r>
+      <w:proofErr w:type="gramEnd"/>
+      <w:r>
+        <w:rPr>
+          <w:rFonts w:hint="eastAsia"/>
+        </w:rPr>
+        <w:t>.</w:t>
+      </w:r>
+      <w:r>
+        <w:t>)</w:t>
+      </w:r>
+    </w:p>
+    <w:p>
       <w:r>
         <w:t>S</w:t>
       </w:r>
@@ -315,6 +508,7 @@
         <w:rPr>
           <w:rFonts w:hint="eastAsia"/>
         </w:rPr>
+        <w:lastRenderedPageBreak/>
         <w:t xml:space="preserve">파일 </w:t>
       </w:r>
       <w:proofErr w:type="spellStart"/>
@@ -543,155 +737,624 @@
       </w:pPr>
       <w:proofErr w:type="spellStart"/>
       <w:r>
+        <w:t>Ssize_</w:t>
+      </w:r>
+      <w:proofErr w:type="gramStart"/>
+      <w:r>
+        <w:t>t</w:t>
+      </w:r>
+      <w:proofErr w:type="spellEnd"/>
+      <w:r>
+        <w:t xml:space="preserve"> :</w:t>
+      </w:r>
+      <w:proofErr w:type="gramEnd"/>
+      <w:r>
+        <w:t xml:space="preserve"> </w:t>
+      </w:r>
+      <w:proofErr w:type="spellStart"/>
+      <w:r>
+        <w:t>primptive</w:t>
+      </w:r>
+      <w:proofErr w:type="spellEnd"/>
+      <w:r>
+        <w:t xml:space="preserve"> system data type</w:t>
+      </w:r>
+    </w:p>
+    <w:p>
+      <w:pPr>
+        <w:tabs>
+          <w:tab w:val="left" w:pos="1695"/>
+        </w:tabs>
+      </w:pPr>
+      <w:r>
+        <w:t>O_CREAT</w:t>
+      </w:r>
+      <w:r>
+        <w:rPr>
+          <w:rFonts w:hint="eastAsia"/>
+        </w:rPr>
+        <w:t>가 없으면 있으면 뜨고 없으면 오류</w:t>
+      </w:r>
+    </w:p>
+    <w:p>
+      <w:pPr>
+        <w:tabs>
+          <w:tab w:val="left" w:pos="1695"/>
+        </w:tabs>
+      </w:pPr>
+      <w:r>
+        <w:rPr>
+          <w:rFonts w:hint="eastAsia"/>
+        </w:rPr>
+        <w:t>있으면 뜨고 없으면 만든다</w:t>
+      </w:r>
+    </w:p>
+    <w:p>
+      <w:pPr>
+        <w:tabs>
+          <w:tab w:val="left" w:pos="1695"/>
+        </w:tabs>
+      </w:pPr>
+      <w:r>
+        <w:rPr>
+          <w:rFonts w:hint="eastAsia"/>
+        </w:rPr>
+        <w:t xml:space="preserve">파일이 있으면 </w:t>
+      </w:r>
+      <w:r>
+        <w:t xml:space="preserve">fail, </w:t>
+      </w:r>
+      <w:r>
+        <w:rPr>
+          <w:rFonts w:hint="eastAsia"/>
+        </w:rPr>
+        <w:t>파일이 없을 때만 만든다.</w:t>
+      </w:r>
+    </w:p>
+    <w:p>
+      <w:pPr>
+        <w:tabs>
+          <w:tab w:val="left" w:pos="1695"/>
+        </w:tabs>
+      </w:pPr>
+    </w:p>
+    <w:p>
+      <w:pPr>
+        <w:tabs>
+          <w:tab w:val="left" w:pos="1695"/>
+        </w:tabs>
+      </w:pPr>
+      <w:r>
+        <w:rPr>
+          <w:rFonts w:hint="eastAsia"/>
+        </w:rPr>
+        <w:t xml:space="preserve">파일이 있으면 </w:t>
+      </w:r>
+      <w:r>
+        <w:t>3</w:t>
+      </w:r>
+      <w:r>
+        <w:rPr>
+          <w:rFonts w:hint="eastAsia"/>
+        </w:rPr>
+        <w:t xml:space="preserve">이 </w:t>
+      </w:r>
+      <w:proofErr w:type="spellStart"/>
+      <w:r>
+        <w:rPr>
+          <w:rFonts w:hint="eastAsia"/>
+        </w:rPr>
+        <w:t>리턴되고</w:t>
+      </w:r>
+      <w:proofErr w:type="spellEnd"/>
+      <w:r>
+        <w:rPr>
+          <w:rFonts w:hint="eastAsia"/>
+        </w:rPr>
+        <w:t xml:space="preserve"> 없으면 </w:t>
+      </w:r>
+      <w:r>
+        <w:t>-1</w:t>
+      </w:r>
+      <w:r>
+        <w:rPr>
+          <w:rFonts w:hint="eastAsia"/>
+        </w:rPr>
+        <w:t xml:space="preserve">이 </w:t>
+      </w:r>
+      <w:proofErr w:type="spellStart"/>
+      <w:r>
+        <w:rPr>
+          <w:rFonts w:hint="eastAsia"/>
+        </w:rPr>
+        <w:t>리턴된다</w:t>
+      </w:r>
+      <w:proofErr w:type="spellEnd"/>
+      <w:r>
+        <w:rPr>
+          <w:rFonts w:hint="eastAsia"/>
+        </w:rPr>
+        <w:t>.</w:t>
+      </w:r>
+    </w:p>
+    <w:p>
+      <w:pPr>
+        <w:tabs>
+          <w:tab w:val="left" w:pos="1695"/>
+        </w:tabs>
+      </w:pPr>
+      <w:r>
+        <w:t>User, group, others</w:t>
+      </w:r>
+    </w:p>
+    <w:p>
+      <w:pPr>
+        <w:tabs>
+          <w:tab w:val="left" w:pos="1695"/>
+        </w:tabs>
+      </w:pPr>
+      <w:proofErr w:type="gramStart"/>
+      <w:r>
+        <w:t>R :</w:t>
+      </w:r>
+      <w:proofErr w:type="gramEnd"/>
+      <w:r>
+        <w:t xml:space="preserve"> Readable</w:t>
+      </w:r>
+    </w:p>
+    <w:p>
+      <w:pPr>
+        <w:tabs>
+          <w:tab w:val="left" w:pos="1695"/>
+        </w:tabs>
+      </w:pPr>
+      <w:proofErr w:type="gramStart"/>
+      <w:r>
+        <w:rPr>
+          <w:rFonts w:hint="eastAsia"/>
+        </w:rPr>
+        <w:t>W</w:t>
+      </w:r>
+      <w:r>
+        <w:t xml:space="preserve"> :</w:t>
+      </w:r>
+      <w:proofErr w:type="gramEnd"/>
+      <w:r>
+        <w:t xml:space="preserve"> Writable</w:t>
+      </w:r>
+    </w:p>
+    <w:p>
+      <w:pPr>
+        <w:tabs>
+          <w:tab w:val="left" w:pos="1695"/>
+        </w:tabs>
+      </w:pPr>
+      <w:proofErr w:type="gramStart"/>
+      <w:r>
+        <w:rPr>
+          <w:rFonts w:hint="eastAsia"/>
+        </w:rPr>
+        <w:t>X</w:t>
+      </w:r>
+      <w:r>
+        <w:t xml:space="preserve"> :</w:t>
+      </w:r>
+      <w:proofErr w:type="gramEnd"/>
+      <w:r>
+        <w:t xml:space="preserve"> Executable</w:t>
+      </w:r>
+    </w:p>
+    <w:p>
+      <w:pPr>
+        <w:tabs>
+          <w:tab w:val="left" w:pos="1695"/>
+        </w:tabs>
+      </w:pPr>
+      <w:proofErr w:type="gramStart"/>
+      <w:r>
+        <w:t>Owner :</w:t>
+      </w:r>
+      <w:proofErr w:type="gramEnd"/>
+      <w:r>
+        <w:t xml:space="preserve"> </w:t>
+      </w:r>
+      <w:r>
+        <w:rPr>
+          <w:rFonts w:hint="eastAsia"/>
+        </w:rPr>
+        <w:t>본 시스템 콜을 호출한 프로세스가 됨</w:t>
+      </w:r>
+    </w:p>
+    <w:p>
+      <w:pPr>
+        <w:tabs>
+          <w:tab w:val="left" w:pos="1695"/>
+        </w:tabs>
+      </w:pPr>
+      <w:proofErr w:type="spellStart"/>
+      <w:proofErr w:type="gramStart"/>
+      <w:r>
+        <w:t>Chmod</w:t>
+      </w:r>
+      <w:proofErr w:type="spellEnd"/>
+      <w:r>
+        <w:t xml:space="preserve"> :</w:t>
+      </w:r>
+      <w:proofErr w:type="gramEnd"/>
+      <w:r>
+        <w:t xml:space="preserve"> </w:t>
+      </w:r>
+      <w:r>
+        <w:rPr>
+          <w:rFonts w:hint="eastAsia"/>
+        </w:rPr>
+        <w:t>권한을 변경해주는 함수</w:t>
+      </w:r>
+      <w:r>
+        <w:t xml:space="preserve">, </w:t>
+      </w:r>
+      <w:r>
+        <w:rPr>
+          <w:rFonts w:hint="eastAsia"/>
+        </w:rPr>
+        <w:t>기호 모드와 숫자 모드 두 가지로 사용 가능</w:t>
+      </w:r>
+    </w:p>
+    <w:p>
+      <w:pPr>
+        <w:tabs>
+          <w:tab w:val="left" w:pos="1695"/>
+        </w:tabs>
+      </w:pPr>
+    </w:p>
+    <w:p>
+      <w:pPr>
+        <w:tabs>
+          <w:tab w:val="left" w:pos="1695"/>
+        </w:tabs>
+      </w:pPr>
+      <w:proofErr w:type="spellStart"/>
+      <w:r>
+        <w:t>Creat</w:t>
+      </w:r>
+      <w:proofErr w:type="spellEnd"/>
+      <w:r>
+        <w:t xml:space="preserve"> system call</w:t>
+      </w:r>
+    </w:p>
+    <w:p>
+      <w:pPr>
+        <w:tabs>
+          <w:tab w:val="left" w:pos="1695"/>
+        </w:tabs>
+      </w:pPr>
+      <w:r>
+        <w:t>Close</w:t>
+      </w:r>
+    </w:p>
+    <w:p>
+      <w:pPr>
+        <w:tabs>
+          <w:tab w:val="left" w:pos="1695"/>
+        </w:tabs>
+      </w:pPr>
+      <w:r>
+        <w:t xml:space="preserve">Read (int </w:t>
+      </w:r>
+      <w:proofErr w:type="spellStart"/>
+      <w:r>
+        <w:t>filedes</w:t>
+      </w:r>
+      <w:proofErr w:type="spellEnd"/>
+      <w:r>
+        <w:t xml:space="preserve">, void *buffer, </w:t>
+      </w:r>
+      <w:proofErr w:type="spellStart"/>
+      <w:r>
+        <w:t>size_t</w:t>
+      </w:r>
+      <w:proofErr w:type="spellEnd"/>
+      <w:r>
+        <w:t xml:space="preserve"> n);</w:t>
+      </w:r>
+    </w:p>
+    <w:p>
+      <w:pPr>
+        <w:tabs>
+          <w:tab w:val="left" w:pos="1695"/>
+        </w:tabs>
+      </w:pPr>
+      <w:r>
+        <w:t>File position</w:t>
+      </w:r>
+      <w:r>
+        <w:rPr>
+          <w:rFonts w:hint="eastAsia"/>
+        </w:rPr>
+        <w:t xml:space="preserve">은 </w:t>
+      </w:r>
+      <w:r>
+        <w:t>read write</w:t>
+      </w:r>
+      <w:r>
+        <w:rPr>
+          <w:rFonts w:hint="eastAsia"/>
+        </w:rPr>
+        <w:t>하는 위치를 나타낸다.</w:t>
+      </w:r>
+    </w:p>
+    <w:p>
+      <w:pPr>
+        <w:tabs>
+          <w:tab w:val="left" w:pos="1695"/>
+        </w:tabs>
+      </w:pPr>
+      <w:r>
+        <w:t>Read</w:t>
+      </w:r>
+      <w:r>
+        <w:rPr>
+          <w:rFonts w:hint="eastAsia"/>
+        </w:rPr>
+        <w:t xml:space="preserve">의 </w:t>
+      </w:r>
+      <w:proofErr w:type="spellStart"/>
+      <w:proofErr w:type="gramStart"/>
+      <w:r>
+        <w:rPr>
+          <w:rFonts w:hint="eastAsia"/>
+        </w:rPr>
+        <w:t>리턴값</w:t>
+      </w:r>
+      <w:proofErr w:type="spellEnd"/>
+      <w:r>
+        <w:rPr>
+          <w:rFonts w:hint="eastAsia"/>
+        </w:rPr>
+        <w:t xml:space="preserve"> </w:t>
+      </w:r>
+      <w:r>
+        <w:t>:</w:t>
+      </w:r>
+      <w:proofErr w:type="gramEnd"/>
+      <w:r>
+        <w:t xml:space="preserve"> </w:t>
+      </w:r>
+      <w:r>
+        <w:rPr>
+          <w:rFonts w:hint="eastAsia"/>
+        </w:rPr>
+        <w:t xml:space="preserve">n개 만큼 </w:t>
+      </w:r>
+      <w:proofErr w:type="spellStart"/>
+      <w:r>
+        <w:rPr>
+          <w:rFonts w:hint="eastAsia"/>
+        </w:rPr>
+        <w:t>읽었따</w:t>
+      </w:r>
+      <w:proofErr w:type="spellEnd"/>
+      <w:r>
+        <w:rPr>
+          <w:rFonts w:hint="eastAsia"/>
+        </w:rPr>
+        <w:t>!</w:t>
+      </w:r>
+      <w:r>
+        <w:t xml:space="preserve"> </w:t>
+      </w:r>
+      <w:r>
+        <w:rPr>
+          <w:rFonts w:hint="eastAsia"/>
+        </w:rPr>
+        <w:t xml:space="preserve">즉 </w:t>
+      </w:r>
+      <w:r>
+        <w:t>0</w:t>
+      </w:r>
+      <w:r>
+        <w:rPr>
+          <w:rFonts w:hint="eastAsia"/>
+        </w:rPr>
+        <w:t xml:space="preserve">이면 </w:t>
+      </w:r>
+      <w:r>
+        <w:t>EOF</w:t>
+      </w:r>
+      <w:r>
+        <w:rPr>
+          <w:rFonts w:hint="eastAsia"/>
+        </w:rPr>
+        <w:t>라는 뜻.</w:t>
+      </w:r>
+    </w:p>
+    <w:p>
+      <w:pPr>
+        <w:tabs>
+          <w:tab w:val="left" w:pos="1695"/>
+        </w:tabs>
+      </w:pPr>
+      <w:r>
+        <w:rPr>
+          <w:rFonts w:hint="eastAsia"/>
+        </w:rPr>
         <w:lastRenderedPageBreak/>
-        <w:t>Ssize_</w:t>
+        <w:t xml:space="preserve">프로세스가 실행이 되면 프로세스 테이블이 만들어지고 </w:t>
+      </w:r>
+      <w:proofErr w:type="spellStart"/>
+      <w:r>
+        <w:rPr>
+          <w:rFonts w:hint="eastAsia"/>
+        </w:rPr>
+        <w:t>파일디스크립터</w:t>
+      </w:r>
+      <w:proofErr w:type="spellEnd"/>
+      <w:r>
+        <w:rPr>
+          <w:rFonts w:hint="eastAsia"/>
+        </w:rPr>
+        <w:t xml:space="preserve"> 테이블도 만들어진다.</w:t>
+      </w:r>
+      <w:r>
+        <w:t xml:space="preserve"> 0</w:t>
+      </w:r>
+      <w:r>
+        <w:rPr>
+          <w:rFonts w:hint="eastAsia"/>
+        </w:rPr>
+        <w:t xml:space="preserve">부터 </w:t>
+      </w:r>
+      <w:r>
+        <w:t>2</w:t>
+      </w:r>
+      <w:r>
+        <w:rPr>
+          <w:rFonts w:hint="eastAsia"/>
+        </w:rPr>
+        <w:t xml:space="preserve">까지는 </w:t>
+      </w:r>
+      <w:r>
+        <w:t>std in, std out, std err</w:t>
+      </w:r>
+      <w:r>
+        <w:rPr>
+          <w:rFonts w:hint="eastAsia"/>
+        </w:rPr>
+        <w:t xml:space="preserve">이 된다. 파일 </w:t>
+      </w:r>
+      <w:proofErr w:type="spellStart"/>
+      <w:r>
+        <w:rPr>
+          <w:rFonts w:hint="eastAsia"/>
+        </w:rPr>
+        <w:t>디스크립터번째</w:t>
+      </w:r>
+      <w:proofErr w:type="spellEnd"/>
+      <w:r>
+        <w:rPr>
+          <w:rFonts w:hint="eastAsia"/>
+        </w:rPr>
+        <w:t xml:space="preserve"> 인덱스는 파일 테이블을 가리키고 파일 오프셋 다음 내용은 파일을 가리킨다.</w:t>
+      </w:r>
+    </w:p>
+    <w:p>
+      <w:pPr>
+        <w:tabs>
+          <w:tab w:val="left" w:pos="1695"/>
+        </w:tabs>
+      </w:pPr>
+      <w:r>
+        <w:rPr>
+          <w:rFonts w:hint="eastAsia"/>
+        </w:rPr>
+        <w:t>시작 위치에서 거꾸로 가는 건 안돼!</w:t>
+      </w:r>
+      <w:r>
+        <w:t xml:space="preserve"> </w:t>
+      </w:r>
+      <w:r>
+        <w:rPr>
+          <w:rFonts w:hint="eastAsia"/>
+        </w:rPr>
+        <w:t>마지막 위치에서 더 뒤로 가는 건 가능해</w:t>
+      </w:r>
+      <w:r>
+        <w:t>…</w:t>
+      </w:r>
+    </w:p>
+    <w:p>
+      <w:pPr>
+        <w:tabs>
+          <w:tab w:val="left" w:pos="1695"/>
+        </w:tabs>
+      </w:pPr>
+      <w:r>
+        <w:rPr>
+          <w:rFonts w:hint="eastAsia"/>
+        </w:rPr>
+        <w:t xml:space="preserve">파일을 오픈할 때마다 파일 </w:t>
+      </w:r>
+      <w:proofErr w:type="spellStart"/>
+      <w:r>
+        <w:rPr>
+          <w:rFonts w:hint="eastAsia"/>
+        </w:rPr>
+        <w:t>디스크립터가</w:t>
+      </w:r>
+      <w:proofErr w:type="spellEnd"/>
+      <w:r>
+        <w:rPr>
+          <w:rFonts w:hint="eastAsia"/>
+        </w:rPr>
+        <w:t xml:space="preserve"> 만들어진다.</w:t>
+      </w:r>
+    </w:p>
+    <w:p>
+      <w:pPr>
+        <w:tabs>
+          <w:tab w:val="left" w:pos="1695"/>
+        </w:tabs>
+      </w:pPr>
+      <w:proofErr w:type="spellStart"/>
+      <w:r>
+        <w:rPr>
+          <w:rFonts w:hint="eastAsia"/>
+        </w:rPr>
+        <w:t>i</w:t>
+      </w:r>
+      <w:proofErr w:type="spellEnd"/>
+      <w:r>
+        <w:t>-</w:t>
       </w:r>
       <w:proofErr w:type="gramStart"/>
       <w:r>
-        <w:t>t</w:t>
-      </w:r>
-      <w:proofErr w:type="spellEnd"/>
-      <w:r>
-        <w:t xml:space="preserve"> :</w:t>
+        <w:t>Node :</w:t>
       </w:r>
       <w:proofErr w:type="gramEnd"/>
       <w:r>
         <w:t xml:space="preserve"> </w:t>
       </w:r>
-      <w:proofErr w:type="spellStart"/>
-      <w:r>
-        <w:t>primptive</w:t>
-      </w:r>
-      <w:proofErr w:type="spellEnd"/>
-      <w:r>
-        <w:t xml:space="preserve"> system data type</w:t>
-      </w:r>
-    </w:p>
-    <w:p>
-      <w:pPr>
-        <w:tabs>
-          <w:tab w:val="left" w:pos="1695"/>
-        </w:tabs>
-      </w:pPr>
-      <w:r>
-        <w:t>O_CREAT</w:t>
-      </w:r>
-      <w:r>
-        <w:rPr>
-          <w:rFonts w:hint="eastAsia"/>
-        </w:rPr>
-        <w:t>가 없으면 있으면 뜨고 없으면 오류</w:t>
-      </w:r>
-    </w:p>
-    <w:p>
-      <w:pPr>
-        <w:tabs>
-          <w:tab w:val="left" w:pos="1695"/>
-        </w:tabs>
-      </w:pPr>
-      <w:r>
-        <w:rPr>
-          <w:rFonts w:hint="eastAsia"/>
-        </w:rPr>
-        <w:t>있으면 뜨고 없으면 만든다</w:t>
-      </w:r>
-    </w:p>
-    <w:p>
-      <w:pPr>
-        <w:tabs>
-          <w:tab w:val="left" w:pos="1695"/>
-        </w:tabs>
-      </w:pPr>
-      <w:r>
-        <w:rPr>
-          <w:rFonts w:hint="eastAsia"/>
-        </w:rPr>
-        <w:t xml:space="preserve">파일이 있으면 </w:t>
-      </w:r>
-      <w:r>
-        <w:t xml:space="preserve">fail, </w:t>
-      </w:r>
-      <w:r>
-        <w:rPr>
-          <w:rFonts w:hint="eastAsia"/>
-        </w:rPr>
-        <w:t>파일이 없을 때만 만든다.</w:t>
-      </w:r>
-    </w:p>
-    <w:p>
-      <w:pPr>
-        <w:tabs>
-          <w:tab w:val="left" w:pos="1695"/>
-        </w:tabs>
-      </w:pPr>
-    </w:p>
-    <w:p>
-      <w:pPr>
-        <w:tabs>
-          <w:tab w:val="left" w:pos="1695"/>
-        </w:tabs>
-      </w:pPr>
-      <w:r>
-        <w:rPr>
-          <w:rFonts w:hint="eastAsia"/>
-        </w:rPr>
-        <w:t xml:space="preserve">파일이 있으면 </w:t>
-      </w:r>
-      <w:r>
-        <w:t>3</w:t>
-      </w:r>
-      <w:r>
-        <w:rPr>
-          <w:rFonts w:hint="eastAsia"/>
-        </w:rPr>
-        <w:t xml:space="preserve">이 </w:t>
-      </w:r>
-      <w:proofErr w:type="spellStart"/>
-      <w:r>
-        <w:rPr>
-          <w:rFonts w:hint="eastAsia"/>
-        </w:rPr>
-        <w:t>리턴되고</w:t>
-      </w:r>
-      <w:proofErr w:type="spellEnd"/>
-      <w:r>
-        <w:rPr>
-          <w:rFonts w:hint="eastAsia"/>
-        </w:rPr>
-        <w:t xml:space="preserve"> 없으면 </w:t>
-      </w:r>
-      <w:r>
-        <w:t>-1</w:t>
-      </w:r>
-      <w:r>
-        <w:rPr>
-          <w:rFonts w:hint="eastAsia"/>
-        </w:rPr>
-        <w:t xml:space="preserve">이 </w:t>
-      </w:r>
-      <w:proofErr w:type="spellStart"/>
-      <w:r>
-        <w:rPr>
-          <w:rFonts w:hint="eastAsia"/>
-        </w:rPr>
-        <w:t>리턴된다</w:t>
-      </w:r>
-      <w:proofErr w:type="spellEnd"/>
-      <w:r>
-        <w:rPr>
-          <w:rFonts w:hint="eastAsia"/>
-        </w:rPr>
-        <w:t>.</w:t>
-      </w:r>
-    </w:p>
-    <w:p>
-      <w:pPr>
-        <w:tabs>
-          <w:tab w:val="left" w:pos="1695"/>
-        </w:tabs>
-      </w:pPr>
-      <w:r>
-        <w:t>User, group, others</w:t>
+      <w:r>
+        <w:rPr>
+          <w:rFonts w:hint="eastAsia"/>
+        </w:rPr>
+        <w:t xml:space="preserve">파일에 </w:t>
+      </w:r>
+      <w:r>
+        <w:t>1:1</w:t>
+      </w:r>
+      <w:r>
+        <w:rPr>
+          <w:rFonts w:hint="eastAsia"/>
+        </w:rPr>
+        <w:t>로 대응되는 노드(즉 곧 파일이다)</w:t>
+      </w:r>
+    </w:p>
+    <w:p>
+      <w:pPr>
+        <w:tabs>
+          <w:tab w:val="left" w:pos="1695"/>
+        </w:tabs>
+      </w:pPr>
+      <w:r>
+        <w:rPr>
+          <w:rFonts w:hint="eastAsia"/>
+        </w:rPr>
+        <w:t xml:space="preserve">파일테이블에 연결된 파일 </w:t>
+      </w:r>
+      <w:proofErr w:type="spellStart"/>
+      <w:r>
+        <w:rPr>
+          <w:rFonts w:hint="eastAsia"/>
+        </w:rPr>
+        <w:t>디스크립터의</w:t>
+      </w:r>
+      <w:proofErr w:type="spellEnd"/>
+      <w:r>
+        <w:rPr>
+          <w:rFonts w:hint="eastAsia"/>
+        </w:rPr>
+        <w:t xml:space="preserve"> 개수</w:t>
       </w:r>
     </w:p>
     <w:p>
@@ -702,367 +1365,40 @@
       </w:pPr>
       <w:proofErr w:type="gramStart"/>
       <w:r>
-        <w:t>R :</w:t>
+        <w:t>Dub :</w:t>
       </w:r>
       <w:proofErr w:type="gramEnd"/>
       <w:r>
-        <w:t xml:space="preserve"> Readable</w:t>
-      </w:r>
-    </w:p>
-    <w:p>
-      <w:pPr>
-        <w:tabs>
-          <w:tab w:val="left" w:pos="1695"/>
-        </w:tabs>
-      </w:pPr>
-      <w:proofErr w:type="gramStart"/>
-      <w:r>
-        <w:rPr>
-          <w:rFonts w:hint="eastAsia"/>
-        </w:rPr>
-        <w:t>W</w:t>
-      </w:r>
-      <w:r>
-        <w:t xml:space="preserve"> :</w:t>
-      </w:r>
-      <w:proofErr w:type="gramEnd"/>
-      <w:r>
-        <w:t xml:space="preserve"> Writable</w:t>
-      </w:r>
-    </w:p>
-    <w:p>
-      <w:pPr>
-        <w:tabs>
-          <w:tab w:val="left" w:pos="1695"/>
-        </w:tabs>
-      </w:pPr>
-      <w:proofErr w:type="gramStart"/>
-      <w:r>
-        <w:rPr>
-          <w:rFonts w:hint="eastAsia"/>
-        </w:rPr>
-        <w:t>X</w:t>
-      </w:r>
-      <w:r>
-        <w:t xml:space="preserve"> :</w:t>
-      </w:r>
-      <w:proofErr w:type="gramEnd"/>
-      <w:r>
-        <w:t xml:space="preserve"> Executable</w:t>
-      </w:r>
-    </w:p>
-    <w:p>
-      <w:pPr>
-        <w:tabs>
-          <w:tab w:val="left" w:pos="1695"/>
-        </w:tabs>
-      </w:pPr>
-      <w:proofErr w:type="gramStart"/>
-      <w:r>
-        <w:t>Owner :</w:t>
-      </w:r>
-      <w:proofErr w:type="gramEnd"/>
-      <w:r>
-        <w:t xml:space="preserve"> </w:t>
-      </w:r>
-      <w:r>
-        <w:rPr>
-          <w:rFonts w:hint="eastAsia"/>
-        </w:rPr>
-        <w:t>본 시스템 콜을 호출한 프로세스가 됨</w:t>
-      </w:r>
-    </w:p>
-    <w:p>
-      <w:pPr>
-        <w:tabs>
-          <w:tab w:val="left" w:pos="1695"/>
-        </w:tabs>
-      </w:pPr>
-      <w:proofErr w:type="spellStart"/>
-      <w:proofErr w:type="gramStart"/>
-      <w:r>
-        <w:t>Chmod</w:t>
-      </w:r>
-      <w:proofErr w:type="spellEnd"/>
-      <w:r>
-        <w:t xml:space="preserve"> :</w:t>
-      </w:r>
-      <w:proofErr w:type="gramEnd"/>
-      <w:r>
-        <w:t xml:space="preserve"> </w:t>
-      </w:r>
-      <w:r>
-        <w:rPr>
-          <w:rFonts w:hint="eastAsia"/>
-        </w:rPr>
-        <w:t>권한을 변경해주는 함수</w:t>
-      </w:r>
-      <w:r>
-        <w:t xml:space="preserve">, </w:t>
-      </w:r>
-      <w:r>
-        <w:rPr>
-          <w:rFonts w:hint="eastAsia"/>
-        </w:rPr>
-        <w:t>기호 모드와 숫자 모드 두 가지로 사용 가능</w:t>
-      </w:r>
-    </w:p>
-    <w:p>
-      <w:pPr>
-        <w:tabs>
-          <w:tab w:val="left" w:pos="1695"/>
-        </w:tabs>
-      </w:pPr>
-    </w:p>
-    <w:p>
-      <w:pPr>
-        <w:tabs>
-          <w:tab w:val="left" w:pos="1695"/>
-        </w:tabs>
-      </w:pPr>
-      <w:proofErr w:type="spellStart"/>
-      <w:r>
-        <w:t>Creat</w:t>
-      </w:r>
-      <w:proofErr w:type="spellEnd"/>
-      <w:r>
-        <w:t xml:space="preserve"> system call</w:t>
-      </w:r>
-    </w:p>
-    <w:p>
-      <w:pPr>
-        <w:tabs>
-          <w:tab w:val="left" w:pos="1695"/>
-        </w:tabs>
-      </w:pPr>
-      <w:r>
-        <w:t>Close</w:t>
-      </w:r>
-    </w:p>
-    <w:p>
-      <w:pPr>
-        <w:tabs>
-          <w:tab w:val="left" w:pos="1695"/>
-        </w:tabs>
-      </w:pPr>
-      <w:r>
-        <w:t xml:space="preserve">Read (int </w:t>
-      </w:r>
-      <w:proofErr w:type="spellStart"/>
-      <w:r>
-        <w:t>filedes</w:t>
-      </w:r>
-      <w:proofErr w:type="spellEnd"/>
-      <w:r>
-        <w:t xml:space="preserve">, void *buffer, </w:t>
-      </w:r>
-      <w:proofErr w:type="spellStart"/>
-      <w:r>
-        <w:t>size_t</w:t>
-      </w:r>
-      <w:proofErr w:type="spellEnd"/>
-      <w:r>
-        <w:t xml:space="preserve"> n);</w:t>
-      </w:r>
-    </w:p>
-    <w:p>
-      <w:pPr>
-        <w:tabs>
-          <w:tab w:val="left" w:pos="1695"/>
-        </w:tabs>
-      </w:pPr>
-      <w:r>
-        <w:t>File position</w:t>
-      </w:r>
-      <w:r>
-        <w:rPr>
-          <w:rFonts w:hint="eastAsia"/>
-        </w:rPr>
-        <w:t xml:space="preserve">은 </w:t>
-      </w:r>
-      <w:r>
-        <w:t>read write</w:t>
-      </w:r>
-      <w:r>
-        <w:rPr>
-          <w:rFonts w:hint="eastAsia"/>
-        </w:rPr>
-        <w:t>하는 위치를 나타낸다.</w:t>
-      </w:r>
-    </w:p>
-    <w:p>
-      <w:pPr>
-        <w:tabs>
-          <w:tab w:val="left" w:pos="1695"/>
-        </w:tabs>
-      </w:pPr>
-      <w:r>
-        <w:t>Read</w:t>
-      </w:r>
-      <w:r>
-        <w:rPr>
-          <w:rFonts w:hint="eastAsia"/>
-        </w:rPr>
-        <w:t xml:space="preserve">의 </w:t>
-      </w:r>
-      <w:proofErr w:type="spellStart"/>
-      <w:proofErr w:type="gramStart"/>
-      <w:r>
-        <w:rPr>
-          <w:rFonts w:hint="eastAsia"/>
-        </w:rPr>
-        <w:t>리턴값</w:t>
-      </w:r>
-      <w:proofErr w:type="spellEnd"/>
-      <w:r>
-        <w:rPr>
-          <w:rFonts w:hint="eastAsia"/>
-        </w:rPr>
-        <w:t xml:space="preserve"> </w:t>
-      </w:r>
-      <w:r>
-        <w:t>:</w:t>
-      </w:r>
-      <w:proofErr w:type="gramEnd"/>
-      <w:r>
-        <w:t xml:space="preserve"> </w:t>
-      </w:r>
-      <w:r>
-        <w:rPr>
-          <w:rFonts w:hint="eastAsia"/>
-        </w:rPr>
-        <w:t xml:space="preserve">n개 만큼 </w:t>
-      </w:r>
-      <w:proofErr w:type="spellStart"/>
-      <w:r>
-        <w:rPr>
-          <w:rFonts w:hint="eastAsia"/>
-        </w:rPr>
-        <w:t>읽었따</w:t>
-      </w:r>
-      <w:proofErr w:type="spellEnd"/>
-      <w:r>
-        <w:rPr>
-          <w:rFonts w:hint="eastAsia"/>
-        </w:rPr>
-        <w:t>!</w:t>
-      </w:r>
-      <w:r>
-        <w:t xml:space="preserve"> </w:t>
-      </w:r>
-      <w:r>
-        <w:rPr>
-          <w:rFonts w:hint="eastAsia"/>
-        </w:rPr>
-        <w:t xml:space="preserve">즉 </w:t>
-      </w:r>
-      <w:r>
-        <w:t>0</w:t>
-      </w:r>
-      <w:r>
-        <w:rPr>
-          <w:rFonts w:hint="eastAsia"/>
-        </w:rPr>
-        <w:t xml:space="preserve">이면 </w:t>
-      </w:r>
-      <w:r>
-        <w:t>EOF</w:t>
-      </w:r>
-      <w:r>
-        <w:rPr>
-          <w:rFonts w:hint="eastAsia"/>
-        </w:rPr>
-        <w:t>라는 뜻.</w:t>
-      </w:r>
-    </w:p>
-    <w:p>
-      <w:pPr>
-        <w:tabs>
-          <w:tab w:val="left" w:pos="1695"/>
-        </w:tabs>
-      </w:pPr>
-      <w:r>
-        <w:rPr>
-          <w:rFonts w:hint="eastAsia"/>
-        </w:rPr>
-        <w:t xml:space="preserve">프로세스가 실행이 되면 프로세스 테이블이 만들어지고 </w:t>
-      </w:r>
-      <w:proofErr w:type="spellStart"/>
-      <w:r>
-        <w:rPr>
-          <w:rFonts w:hint="eastAsia"/>
-        </w:rPr>
-        <w:t>파일디스크립터</w:t>
-      </w:r>
-      <w:proofErr w:type="spellEnd"/>
-      <w:r>
-        <w:rPr>
-          <w:rFonts w:hint="eastAsia"/>
-        </w:rPr>
-        <w:t xml:space="preserve"> 테이블도 만들어진다.</w:t>
-      </w:r>
-      <w:r>
-        <w:t xml:space="preserve"> 0</w:t>
-      </w:r>
-      <w:r>
-        <w:rPr>
-          <w:rFonts w:hint="eastAsia"/>
-        </w:rPr>
-        <w:t xml:space="preserve">부터 </w:t>
-      </w:r>
-      <w:r>
-        <w:t>2</w:t>
-      </w:r>
-      <w:r>
-        <w:rPr>
-          <w:rFonts w:hint="eastAsia"/>
-        </w:rPr>
-        <w:t xml:space="preserve">까지는 </w:t>
-      </w:r>
-      <w:r>
-        <w:t>std in, std out, std err</w:t>
-      </w:r>
-      <w:r>
-        <w:rPr>
-          <w:rFonts w:hint="eastAsia"/>
-        </w:rPr>
-        <w:t xml:space="preserve">이 된다. 파일 </w:t>
-      </w:r>
-      <w:proofErr w:type="spellStart"/>
-      <w:r>
-        <w:rPr>
-          <w:rFonts w:hint="eastAsia"/>
-        </w:rPr>
-        <w:t>디스크립터번째</w:t>
-      </w:r>
-      <w:proofErr w:type="spellEnd"/>
-      <w:r>
-        <w:rPr>
-          <w:rFonts w:hint="eastAsia"/>
-        </w:rPr>
-        <w:t xml:space="preserve"> 인덱스는 파일 테이블을 가리키고 파일 오프셋 다음 내용은 파일을 가리킨다.</w:t>
-      </w:r>
-    </w:p>
-    <w:p>
-      <w:pPr>
-        <w:tabs>
-          <w:tab w:val="left" w:pos="1695"/>
-        </w:tabs>
-      </w:pPr>
-      <w:r>
-        <w:rPr>
-          <w:rFonts w:hint="eastAsia"/>
-        </w:rPr>
-        <w:t>시작 위치에서 거꾸로 가는 건 안돼!</w:t>
-      </w:r>
-      <w:r>
-        <w:t xml:space="preserve"> </w:t>
-      </w:r>
-      <w:r>
-        <w:rPr>
-          <w:rFonts w:hint="eastAsia"/>
-        </w:rPr>
-        <w:t>마지막 위치에서 더 뒤로 가는 건 가능해</w:t>
+        <w:t xml:space="preserve"> </w:t>
+      </w:r>
+      <w:r>
+        <w:rPr>
+          <w:rFonts w:hint="eastAsia"/>
+        </w:rPr>
+        <w:t xml:space="preserve">파일 </w:t>
+      </w:r>
+      <w:proofErr w:type="spellStart"/>
+      <w:r>
+        <w:rPr>
+          <w:rFonts w:hint="eastAsia"/>
+        </w:rPr>
+        <w:t>디스크립터</w:t>
+      </w:r>
+      <w:proofErr w:type="spellEnd"/>
+      <w:r>
+        <w:rPr>
+          <w:rFonts w:hint="eastAsia"/>
+        </w:rPr>
+        <w:t xml:space="preserve"> 복사,</w:t>
+      </w:r>
+      <w:r>
+        <w:t xml:space="preserve"> </w:t>
+      </w:r>
+      <w:r>
+        <w:rPr>
+          <w:rFonts w:hint="eastAsia"/>
+        </w:rPr>
+        <w:t>이는 곧 무슨 뜻이냐</w:t>
       </w:r>
       <w:r>
         <w:t>…</w:t>
@@ -1078,149 +1414,6 @@
         <w:rPr>
           <w:rFonts w:hint="eastAsia"/>
         </w:rPr>
-        <w:t xml:space="preserve">파일을 오픈할 때마다 파일 </w:t>
-      </w:r>
-      <w:proofErr w:type="spellStart"/>
-      <w:r>
-        <w:rPr>
-          <w:rFonts w:hint="eastAsia"/>
-        </w:rPr>
-        <w:t>디스크립터가</w:t>
-      </w:r>
-      <w:proofErr w:type="spellEnd"/>
-      <w:r>
-        <w:rPr>
-          <w:rFonts w:hint="eastAsia"/>
-        </w:rPr>
-        <w:t xml:space="preserve"> 만들어진다.</w:t>
-      </w:r>
-    </w:p>
-    <w:p>
-      <w:pPr>
-        <w:tabs>
-          <w:tab w:val="left" w:pos="1695"/>
-        </w:tabs>
-      </w:pPr>
-      <w:proofErr w:type="spellStart"/>
-      <w:r>
-        <w:rPr>
-          <w:rFonts w:hint="eastAsia"/>
-        </w:rPr>
-        <w:t>i</w:t>
-      </w:r>
-      <w:proofErr w:type="spellEnd"/>
-      <w:r>
-        <w:t>-</w:t>
-      </w:r>
-      <w:proofErr w:type="gramStart"/>
-      <w:r>
-        <w:t>Node :</w:t>
-      </w:r>
-      <w:proofErr w:type="gramEnd"/>
-      <w:r>
-        <w:t xml:space="preserve"> </w:t>
-      </w:r>
-      <w:r>
-        <w:rPr>
-          <w:rFonts w:hint="eastAsia"/>
-        </w:rPr>
-        <w:t xml:space="preserve">파일에 </w:t>
-      </w:r>
-      <w:r>
-        <w:t>1:1</w:t>
-      </w:r>
-      <w:r>
-        <w:rPr>
-          <w:rFonts w:hint="eastAsia"/>
-        </w:rPr>
-        <w:t>로 대응되는 노드(즉 곧 파일이다)</w:t>
-      </w:r>
-    </w:p>
-    <w:p>
-      <w:pPr>
-        <w:tabs>
-          <w:tab w:val="left" w:pos="1695"/>
-        </w:tabs>
-      </w:pPr>
-      <w:r>
-        <w:rPr>
-          <w:rFonts w:hint="eastAsia"/>
-        </w:rPr>
-        <w:t xml:space="preserve">파일테이블에 연결된 파일 </w:t>
-      </w:r>
-      <w:proofErr w:type="spellStart"/>
-      <w:r>
-        <w:rPr>
-          <w:rFonts w:hint="eastAsia"/>
-        </w:rPr>
-        <w:t>디스크립터의</w:t>
-      </w:r>
-      <w:proofErr w:type="spellEnd"/>
-      <w:r>
-        <w:rPr>
-          <w:rFonts w:hint="eastAsia"/>
-        </w:rPr>
-        <w:t xml:space="preserve"> 개수</w:t>
-      </w:r>
-    </w:p>
-    <w:p>
-      <w:pPr>
-        <w:tabs>
-          <w:tab w:val="left" w:pos="1695"/>
-        </w:tabs>
-      </w:pPr>
-      <w:proofErr w:type="gramStart"/>
-      <w:r>
-        <w:t>Dub :</w:t>
-      </w:r>
-      <w:proofErr w:type="gramEnd"/>
-      <w:r>
-        <w:t xml:space="preserve"> </w:t>
-      </w:r>
-      <w:r>
-        <w:rPr>
-          <w:rFonts w:hint="eastAsia"/>
-        </w:rPr>
-        <w:t xml:space="preserve">파일 </w:t>
-      </w:r>
-      <w:proofErr w:type="spellStart"/>
-      <w:r>
-        <w:rPr>
-          <w:rFonts w:hint="eastAsia"/>
-        </w:rPr>
-        <w:t>디스크립터</w:t>
-      </w:r>
-      <w:proofErr w:type="spellEnd"/>
-      <w:r>
-        <w:rPr>
-          <w:rFonts w:hint="eastAsia"/>
-        </w:rPr>
-        <w:t xml:space="preserve"> 복사,</w:t>
-      </w:r>
-      <w:r>
-        <w:t xml:space="preserve"> </w:t>
-      </w:r>
-      <w:r>
-        <w:rPr>
-          <w:rFonts w:hint="eastAsia"/>
-        </w:rPr>
-        <w:t>이는 곧 무슨 뜻이냐</w:t>
-      </w:r>
-      <w:r>
-        <w:t>…</w:t>
-      </w:r>
-    </w:p>
-    <w:p>
-      <w:pPr>
-        <w:tabs>
-          <w:tab w:val="left" w:pos="1695"/>
-        </w:tabs>
-      </w:pPr>
-      <w:r>
-        <w:rPr>
-          <w:rFonts w:hint="eastAsia"/>
-        </w:rPr>
-        <w:lastRenderedPageBreak/>
         <w:t>d</w:t>
       </w:r>
       <w:r>
@@ -1515,8 +1708,6 @@
           <w:tab w:val="left" w:pos="1695"/>
         </w:tabs>
       </w:pPr>
-      <w:bookmarkStart w:id="0" w:name="_GoBack"/>
-      <w:bookmarkEnd w:id="0"/>
     </w:p>
     <w:p>
       <w:pPr>
@@ -1715,6 +1906,7 @@
         <w:rPr>
           <w:rFonts w:hint="eastAsia"/>
         </w:rPr>
+        <w:lastRenderedPageBreak/>
         <w:t>유저 이름 그룹 이름 다 다르고 o</w:t>
       </w:r>
       <w:r>
@@ -1739,15 +1931,892 @@
         <w:tabs>
           <w:tab w:val="left" w:pos="1695"/>
         </w:tabs>
-        <w:rPr>
-          <w:rFonts w:hint="eastAsia"/>
-        </w:rPr>
       </w:pPr>
       <w:r>
         <w:rPr>
           <w:rFonts w:hint="eastAsia"/>
         </w:rPr>
         <w:t>다른 사람의 파일 권한을 바꿀 순 없어.</w:t>
+      </w:r>
+    </w:p>
+    <w:p>
+      <w:pPr>
+        <w:tabs>
+          <w:tab w:val="left" w:pos="1695"/>
+        </w:tabs>
+      </w:pPr>
+    </w:p>
+    <w:p>
+      <w:pPr>
+        <w:tabs>
+          <w:tab w:val="left" w:pos="1695"/>
+        </w:tabs>
+      </w:pPr>
+      <w:proofErr w:type="spellStart"/>
+      <w:r>
+        <w:rPr>
+          <w:rFonts w:hint="eastAsia"/>
+        </w:rPr>
+        <w:t>스탯</w:t>
+      </w:r>
+      <w:proofErr w:type="spellEnd"/>
+      <w:r>
+        <w:rPr>
+          <w:rFonts w:hint="eastAsia"/>
+        </w:rPr>
+        <w:t xml:space="preserve"> 아주 중요한 시스템 콜</w:t>
+      </w:r>
+    </w:p>
+    <w:p>
+      <w:pPr>
+        <w:tabs>
+          <w:tab w:val="left" w:pos="1695"/>
+        </w:tabs>
+      </w:pPr>
+      <w:r>
+        <w:rPr>
+          <w:rFonts w:hint="eastAsia"/>
+        </w:rPr>
+        <w:t xml:space="preserve">파일과 </w:t>
+      </w:r>
+      <w:r>
+        <w:t xml:space="preserve">1:1 </w:t>
+      </w:r>
+      <w:r>
+        <w:rPr>
+          <w:rFonts w:hint="eastAsia"/>
+        </w:rPr>
+        <w:t xml:space="preserve">대응이 되는 </w:t>
+      </w:r>
+      <w:proofErr w:type="spellStart"/>
+      <w:r>
+        <w:rPr>
+          <w:rFonts w:hint="eastAsia"/>
+        </w:rPr>
+        <w:t>아이노드</w:t>
+      </w:r>
+      <w:proofErr w:type="spellEnd"/>
+      <w:r>
+        <w:t xml:space="preserve"> </w:t>
+      </w:r>
+      <w:r>
+        <w:rPr>
+          <w:rFonts w:hint="eastAsia"/>
+        </w:rPr>
+        <w:t>자료구조</w:t>
+      </w:r>
+    </w:p>
+    <w:p>
+      <w:pPr>
+        <w:tabs>
+          <w:tab w:val="left" w:pos="1695"/>
+        </w:tabs>
+      </w:pPr>
+      <w:r>
+        <w:rPr>
+          <w:rFonts w:hint="eastAsia"/>
+        </w:rPr>
+        <w:t>해당 정보를 가져오는 시스템 콜임.</w:t>
+      </w:r>
+    </w:p>
+    <w:p>
+      <w:pPr>
+        <w:tabs>
+          <w:tab w:val="left" w:pos="1695"/>
+        </w:tabs>
+      </w:pPr>
+    </w:p>
+    <w:p>
+      <w:pPr>
+        <w:tabs>
+          <w:tab w:val="left" w:pos="1695"/>
+        </w:tabs>
+      </w:pPr>
+      <w:r>
+        <w:t>S</w:t>
+      </w:r>
+      <w:r>
+        <w:t>yn</w:t>
+      </w:r>
+    </w:p>
+    <w:p>
+      <w:pPr>
+        <w:tabs>
+          <w:tab w:val="left" w:pos="1695"/>
+        </w:tabs>
+      </w:pPr>
+    </w:p>
+    <w:p>
+      <w:pPr>
+        <w:tabs>
+          <w:tab w:val="left" w:pos="1695"/>
+        </w:tabs>
+      </w:pPr>
+      <w:r>
+        <w:rPr>
+          <w:rFonts w:hint="eastAsia"/>
+        </w:rPr>
+        <w:t xml:space="preserve">디렉토리 </w:t>
+      </w:r>
+      <w:r>
+        <w:t xml:space="preserve">read </w:t>
+      </w:r>
+      <w:proofErr w:type="spellStart"/>
+      <w:r>
+        <w:rPr>
+          <w:rFonts w:hint="eastAsia"/>
+        </w:rPr>
+        <w:t>퍼미션은</w:t>
+      </w:r>
+      <w:proofErr w:type="spellEnd"/>
+      <w:r>
+        <w:rPr>
+          <w:rFonts w:hint="eastAsia"/>
+        </w:rPr>
+        <w:t xml:space="preserve"> </w:t>
+      </w:r>
+      <w:r>
+        <w:t>ls</w:t>
+      </w:r>
+      <w:r>
+        <w:rPr>
+          <w:rFonts w:hint="eastAsia"/>
+        </w:rPr>
+        <w:t xml:space="preserve">를 할 수 </w:t>
+      </w:r>
+      <w:proofErr w:type="spellStart"/>
+      <w:r>
+        <w:rPr>
+          <w:rFonts w:hint="eastAsia"/>
+        </w:rPr>
+        <w:t>있는거</w:t>
+      </w:r>
+      <w:proofErr w:type="spellEnd"/>
+    </w:p>
+    <w:p>
+      <w:pPr>
+        <w:tabs>
+          <w:tab w:val="left" w:pos="1695"/>
+        </w:tabs>
+      </w:pPr>
+      <w:r>
+        <w:t xml:space="preserve">Write </w:t>
+      </w:r>
+      <w:proofErr w:type="spellStart"/>
+      <w:r>
+        <w:rPr>
+          <w:rFonts w:hint="eastAsia"/>
+        </w:rPr>
+        <w:t>퍼미션은</w:t>
+      </w:r>
+      <w:proofErr w:type="spellEnd"/>
+      <w:r>
+        <w:rPr>
+          <w:rFonts w:hint="eastAsia"/>
+        </w:rPr>
+        <w:t xml:space="preserve"> 파일 만들거나 지울 수 </w:t>
+      </w:r>
+      <w:proofErr w:type="spellStart"/>
+      <w:r>
+        <w:rPr>
+          <w:rFonts w:hint="eastAsia"/>
+        </w:rPr>
+        <w:t>있는거</w:t>
+      </w:r>
+      <w:proofErr w:type="spellEnd"/>
+    </w:p>
+    <w:p>
+      <w:pPr>
+        <w:tabs>
+          <w:tab w:val="left" w:pos="1695"/>
+        </w:tabs>
+      </w:pPr>
+      <w:r>
+        <w:t xml:space="preserve">Exe </w:t>
+      </w:r>
+      <w:proofErr w:type="spellStart"/>
+      <w:r>
+        <w:rPr>
+          <w:rFonts w:hint="eastAsia"/>
+        </w:rPr>
+        <w:t>퍼미션은</w:t>
+      </w:r>
+      <w:proofErr w:type="spellEnd"/>
+      <w:r>
+        <w:rPr>
+          <w:rFonts w:hint="eastAsia"/>
+        </w:rPr>
+        <w:t xml:space="preserve"> </w:t>
+      </w:r>
+      <w:r>
+        <w:t xml:space="preserve">(search </w:t>
+      </w:r>
+      <w:proofErr w:type="spellStart"/>
+      <w:r>
+        <w:rPr>
+          <w:rFonts w:hint="eastAsia"/>
+        </w:rPr>
+        <w:t>퍼미션</w:t>
+      </w:r>
+      <w:proofErr w:type="spellEnd"/>
+      <w:r>
+        <w:rPr>
+          <w:rFonts w:hint="eastAsia"/>
+        </w:rPr>
+        <w:t>)이라고도 한다.</w:t>
+      </w:r>
+      <w:r>
+        <w:t xml:space="preserve"> </w:t>
+      </w:r>
+      <w:r>
+        <w:rPr>
+          <w:rFonts w:hint="eastAsia"/>
+        </w:rPr>
+        <w:t xml:space="preserve">이게 있어야 </w:t>
+      </w:r>
+      <w:r>
+        <w:t>cd</w:t>
+      </w:r>
+      <w:r>
+        <w:rPr>
+          <w:rFonts w:hint="eastAsia"/>
+        </w:rPr>
+        <w:t>를 할 수 있다.</w:t>
+      </w:r>
+      <w:r>
+        <w:t xml:space="preserve"> </w:t>
+      </w:r>
+      <w:r>
+        <w:rPr>
+          <w:rFonts w:hint="eastAsia"/>
+        </w:rPr>
+        <w:t xml:space="preserve">어떤 파일을 오픈하려고 하면 이 파일이 위치한 디렉토리에 </w:t>
+      </w:r>
+      <w:proofErr w:type="spellStart"/>
+      <w:r>
+        <w:rPr>
+          <w:rFonts w:hint="eastAsia"/>
+        </w:rPr>
+        <w:t>퍼미션이</w:t>
+      </w:r>
+      <w:proofErr w:type="spellEnd"/>
+      <w:r>
+        <w:rPr>
+          <w:rFonts w:hint="eastAsia"/>
+        </w:rPr>
+        <w:t xml:space="preserve"> 있어야 오픈할 수 있다.</w:t>
+      </w:r>
+    </w:p>
+    <w:p>
+      <w:pPr>
+        <w:tabs>
+          <w:tab w:val="left" w:pos="1695"/>
+        </w:tabs>
+      </w:pPr>
+    </w:p>
+    <w:p>
+      <w:pPr>
+        <w:tabs>
+          <w:tab w:val="left" w:pos="1695"/>
+        </w:tabs>
+      </w:pPr>
+      <w:proofErr w:type="spellStart"/>
+      <w:r>
+        <w:t>Getcwd</w:t>
+      </w:r>
+      <w:proofErr w:type="spellEnd"/>
+      <w:r>
+        <w:t xml:space="preserve"> </w:t>
+      </w:r>
+      <w:proofErr w:type="spellStart"/>
+      <w:r>
+        <w:rPr>
+          <w:rFonts w:hint="eastAsia"/>
+        </w:rPr>
+        <w:t>리턴값이</w:t>
+      </w:r>
+      <w:proofErr w:type="spellEnd"/>
+      <w:r>
+        <w:rPr>
+          <w:rFonts w:hint="eastAsia"/>
+        </w:rPr>
+        <w:t xml:space="preserve"> 문자열로 나온다.</w:t>
+      </w:r>
+    </w:p>
+    <w:p>
+      <w:pPr>
+        <w:tabs>
+          <w:tab w:val="left" w:pos="1695"/>
+        </w:tabs>
+      </w:pPr>
+      <w:r>
+        <w:t xml:space="preserve">Sync, </w:t>
+      </w:r>
+      <w:proofErr w:type="spellStart"/>
+      <w:proofErr w:type="gramStart"/>
+      <w:r>
+        <w:t>fsync</w:t>
+      </w:r>
+      <w:proofErr w:type="spellEnd"/>
+      <w:r>
+        <w:t xml:space="preserve"> :</w:t>
+      </w:r>
+      <w:proofErr w:type="gramEnd"/>
+      <w:r>
+        <w:t xml:space="preserve"> </w:t>
+      </w:r>
+      <w:r>
+        <w:rPr>
+          <w:rFonts w:hint="eastAsia"/>
+        </w:rPr>
+        <w:t xml:space="preserve">버퍼에 남아있는 친구들을 강제로 디스크에 </w:t>
+      </w:r>
+      <w:r>
+        <w:rPr>
+          <w:rFonts w:hint="eastAsia"/>
+        </w:rPr>
+        <w:t>플러쉬 해주는 친구</w:t>
+      </w:r>
+    </w:p>
+    <w:p>
+      <w:pPr>
+        <w:tabs>
+          <w:tab w:val="left" w:pos="1695"/>
+        </w:tabs>
+      </w:pPr>
+    </w:p>
+    <w:p>
+      <w:pPr>
+        <w:tabs>
+          <w:tab w:val="left" w:pos="1695"/>
+        </w:tabs>
+      </w:pPr>
+      <w:proofErr w:type="spellStart"/>
+      <w:proofErr w:type="gramStart"/>
+      <w:r>
+        <w:rPr>
+          <w:rFonts w:hint="eastAsia"/>
+        </w:rPr>
+        <w:t>메이저넘버</w:t>
+      </w:r>
+      <w:proofErr w:type="spellEnd"/>
+      <w:r>
+        <w:rPr>
+          <w:rFonts w:hint="eastAsia"/>
+        </w:rPr>
+        <w:t xml:space="preserve"> </w:t>
+      </w:r>
+      <w:r>
+        <w:t>:</w:t>
+      </w:r>
+      <w:proofErr w:type="gramEnd"/>
+      <w:r>
+        <w:t xml:space="preserve"> </w:t>
+      </w:r>
+      <w:r>
+        <w:rPr>
+          <w:rFonts w:hint="eastAsia"/>
+        </w:rPr>
+        <w:t>디바이스 타입,</w:t>
+      </w:r>
+      <w:r>
+        <w:t xml:space="preserve"> </w:t>
+      </w:r>
+      <w:r>
+        <w:rPr>
+          <w:rFonts w:hint="eastAsia"/>
+        </w:rPr>
+        <w:t>같은 드라이버 타입</w:t>
+      </w:r>
+    </w:p>
+    <w:p>
+      <w:pPr>
+        <w:tabs>
+          <w:tab w:val="left" w:pos="1695"/>
+        </w:tabs>
+      </w:pPr>
+      <w:r>
+        <w:rPr>
+          <w:rFonts w:hint="eastAsia"/>
+        </w:rPr>
+        <w:t xml:space="preserve">마이너 </w:t>
+      </w:r>
+      <w:proofErr w:type="gramStart"/>
+      <w:r>
+        <w:rPr>
+          <w:rFonts w:hint="eastAsia"/>
+        </w:rPr>
+        <w:t xml:space="preserve">넘버 </w:t>
+      </w:r>
+      <w:r>
+        <w:t>:</w:t>
+      </w:r>
+      <w:proofErr w:type="gramEnd"/>
+      <w:r>
+        <w:t xml:space="preserve"> </w:t>
+      </w:r>
+      <w:r>
+        <w:rPr>
+          <w:rFonts w:hint="eastAsia"/>
+        </w:rPr>
+        <w:t xml:space="preserve">여러 개 있으면 그 중에 몇 </w:t>
+      </w:r>
+      <w:proofErr w:type="spellStart"/>
+      <w:r>
+        <w:rPr>
+          <w:rFonts w:hint="eastAsia"/>
+        </w:rPr>
+        <w:t>번째냐</w:t>
+      </w:r>
+      <w:proofErr w:type="spellEnd"/>
+      <w:r>
+        <w:rPr>
+          <w:rFonts w:hint="eastAsia"/>
+        </w:rPr>
+        <w:t>?</w:t>
+      </w:r>
+    </w:p>
+    <w:p>
+      <w:pPr>
+        <w:tabs>
+          <w:tab w:val="left" w:pos="1695"/>
+        </w:tabs>
+      </w:pPr>
+    </w:p>
+    <w:p>
+      <w:pPr>
+        <w:tabs>
+          <w:tab w:val="left" w:pos="1695"/>
+        </w:tabs>
+      </w:pPr>
+      <w:r>
+        <w:rPr>
+          <w:rFonts w:hint="eastAsia"/>
+        </w:rPr>
+        <w:t>매크로란?</w:t>
+      </w:r>
+      <w:r>
+        <w:t xml:space="preserve"> Function </w:t>
+      </w:r>
+      <w:r>
+        <w:rPr>
+          <w:rFonts w:hint="eastAsia"/>
+        </w:rPr>
+        <w:t xml:space="preserve">비슷한데 </w:t>
+      </w:r>
+      <w:r>
+        <w:t>function</w:t>
+      </w:r>
+      <w:r>
+        <w:rPr>
+          <w:rFonts w:hint="eastAsia"/>
+        </w:rPr>
+        <w:t xml:space="preserve">은 아니고 컴파일 할 때 실제 코드로 확장되는 </w:t>
+      </w:r>
+      <w:r>
+        <w:rPr>
+          <w:rFonts w:hint="eastAsia"/>
+        </w:rPr>
+        <w:t>친구</w:t>
+      </w:r>
+    </w:p>
+    <w:p>
+      <w:pPr>
+        <w:tabs>
+          <w:tab w:val="left" w:pos="1695"/>
+        </w:tabs>
+      </w:pPr>
+      <w:proofErr w:type="spellStart"/>
+      <w:r>
+        <w:t>St_mode</w:t>
+      </w:r>
+      <w:proofErr w:type="spellEnd"/>
+      <w:r>
+        <w:rPr>
+          <w:rFonts w:hint="eastAsia"/>
+        </w:rPr>
+        <w:t>에 따라서 첫 글자가 다르다!</w:t>
+      </w:r>
+      <w:r>
+        <w:t xml:space="preserve"> Ex) -, d, c, b, p, s, </w:t>
+      </w:r>
+      <w:proofErr w:type="gramStart"/>
+      <w:r>
+        <w:rPr>
+          <w:rFonts w:hint="eastAsia"/>
+        </w:rPr>
+        <w:t>등등.</w:t>
+      </w:r>
+      <w:r>
+        <w:t>.</w:t>
+      </w:r>
+      <w:proofErr w:type="gramEnd"/>
+    </w:p>
+    <w:p>
+      <w:pPr>
+        <w:tabs>
+          <w:tab w:val="left" w:pos="1695"/>
+        </w:tabs>
+      </w:pPr>
+    </w:p>
+    <w:p>
+      <w:pPr>
+        <w:tabs>
+          <w:tab w:val="left" w:pos="1695"/>
+        </w:tabs>
+      </w:pPr>
+      <w:r>
+        <w:rPr>
+          <w:rFonts w:hint="eastAsia"/>
+        </w:rPr>
+        <w:t>프로세스</w:t>
+      </w:r>
+    </w:p>
+    <w:p>
+      <w:pPr>
+        <w:tabs>
+          <w:tab w:val="left" w:pos="1695"/>
+        </w:tabs>
+      </w:pPr>
+      <w:proofErr w:type="spellStart"/>
+      <w:proofErr w:type="gramStart"/>
+      <w:r>
+        <w:t>Getpid</w:t>
+      </w:r>
+      <w:proofErr w:type="spellEnd"/>
+      <w:r>
+        <w:t xml:space="preserve"> :</w:t>
+      </w:r>
+      <w:proofErr w:type="gramEnd"/>
+      <w:r>
+        <w:t xml:space="preserve"> </w:t>
+      </w:r>
+      <w:r>
+        <w:rPr>
+          <w:rFonts w:hint="eastAsia"/>
+        </w:rPr>
+        <w:t xml:space="preserve">프로세스 </w:t>
+      </w:r>
+      <w:r>
+        <w:t xml:space="preserve">ID </w:t>
+      </w:r>
+      <w:r>
+        <w:rPr>
+          <w:rFonts w:hint="eastAsia"/>
+        </w:rPr>
+        <w:t>리턴</w:t>
+      </w:r>
+    </w:p>
+    <w:p>
+      <w:pPr>
+        <w:tabs>
+          <w:tab w:val="left" w:pos="1695"/>
+        </w:tabs>
+      </w:pPr>
+      <w:proofErr w:type="spellStart"/>
+      <w:proofErr w:type="gramStart"/>
+      <w:r>
+        <w:lastRenderedPageBreak/>
+        <w:t>Getppid</w:t>
+      </w:r>
+      <w:proofErr w:type="spellEnd"/>
+      <w:r>
+        <w:t xml:space="preserve"> :</w:t>
+      </w:r>
+      <w:proofErr w:type="gramEnd"/>
+      <w:r>
+        <w:t xml:space="preserve"> </w:t>
+      </w:r>
+      <w:r>
+        <w:rPr>
+          <w:rFonts w:hint="eastAsia"/>
+        </w:rPr>
+        <w:t xml:space="preserve">부모 프로세스 </w:t>
+      </w:r>
+      <w:r>
+        <w:t xml:space="preserve">id </w:t>
+      </w:r>
+      <w:r>
+        <w:rPr>
+          <w:rFonts w:hint="eastAsia"/>
+        </w:rPr>
+        <w:t>리턴</w:t>
+      </w:r>
+    </w:p>
+    <w:p>
+      <w:pPr>
+        <w:tabs>
+          <w:tab w:val="left" w:pos="1695"/>
+        </w:tabs>
+      </w:pPr>
+    </w:p>
+    <w:p>
+      <w:pPr>
+        <w:tabs>
+          <w:tab w:val="left" w:pos="1695"/>
+        </w:tabs>
+      </w:pPr>
+      <w:r>
+        <w:rPr>
+          <w:rFonts w:hint="eastAsia"/>
+        </w:rPr>
+        <w:t xml:space="preserve">부모는 포크를 실행하고 </w:t>
+      </w:r>
+      <w:proofErr w:type="spellStart"/>
+      <w:r>
+        <w:rPr>
+          <w:rFonts w:hint="eastAsia"/>
+        </w:rPr>
+        <w:t>리턴하지만</w:t>
+      </w:r>
+      <w:proofErr w:type="spellEnd"/>
+      <w:r>
+        <w:rPr>
+          <w:rFonts w:hint="eastAsia"/>
+        </w:rPr>
+        <w:t xml:space="preserve"> </w:t>
+      </w:r>
+      <w:proofErr w:type="spellStart"/>
+      <w:r>
+        <w:rPr>
+          <w:rFonts w:hint="eastAsia"/>
+        </w:rPr>
+        <w:t>차일드는</w:t>
+      </w:r>
+      <w:proofErr w:type="spellEnd"/>
+      <w:r>
+        <w:rPr>
+          <w:rFonts w:hint="eastAsia"/>
+        </w:rPr>
+        <w:t xml:space="preserve"> 포크를 실행하지 않고 </w:t>
+      </w:r>
+      <w:proofErr w:type="spellStart"/>
+      <w:r>
+        <w:rPr>
+          <w:rFonts w:hint="eastAsia"/>
+        </w:rPr>
+        <w:t>리턴한다</w:t>
+      </w:r>
+      <w:proofErr w:type="spellEnd"/>
+      <w:r>
+        <w:rPr>
+          <w:rFonts w:hint="eastAsia"/>
+        </w:rPr>
+        <w:t>.</w:t>
+      </w:r>
+    </w:p>
+    <w:p>
+      <w:pPr>
+        <w:tabs>
+          <w:tab w:val="left" w:pos="1695"/>
+        </w:tabs>
+      </w:pPr>
+      <w:r>
+        <w:t xml:space="preserve">Parent fork </w:t>
+      </w:r>
+      <w:proofErr w:type="spellStart"/>
+      <w:proofErr w:type="gramStart"/>
+      <w:r>
+        <w:rPr>
+          <w:rFonts w:hint="eastAsia"/>
+        </w:rPr>
+        <w:t>리턴값</w:t>
+      </w:r>
+      <w:proofErr w:type="spellEnd"/>
+      <w:r>
+        <w:rPr>
+          <w:rFonts w:hint="eastAsia"/>
+        </w:rPr>
+        <w:t xml:space="preserve"> </w:t>
+      </w:r>
+      <w:r>
+        <w:t>:</w:t>
+      </w:r>
+      <w:proofErr w:type="gramEnd"/>
+      <w:r>
+        <w:t xml:space="preserve"> </w:t>
+      </w:r>
+      <w:r>
+        <w:rPr>
+          <w:rFonts w:hint="eastAsia"/>
+        </w:rPr>
+        <w:t xml:space="preserve">자식의 </w:t>
+      </w:r>
+      <w:proofErr w:type="spellStart"/>
+      <w:r>
+        <w:t>pid</w:t>
+      </w:r>
+      <w:proofErr w:type="spellEnd"/>
+      <w:r>
+        <w:t xml:space="preserve"> </w:t>
+      </w:r>
+      <w:r>
+        <w:rPr>
+          <w:rFonts w:hint="eastAsia"/>
+        </w:rPr>
+        <w:t>값 리턴</w:t>
+      </w:r>
+    </w:p>
+    <w:p>
+      <w:pPr>
+        <w:tabs>
+          <w:tab w:val="left" w:pos="1695"/>
+        </w:tabs>
+      </w:pPr>
+      <w:r>
+        <w:t xml:space="preserve">Child fork </w:t>
+      </w:r>
+      <w:proofErr w:type="spellStart"/>
+      <w:proofErr w:type="gramStart"/>
+      <w:r>
+        <w:rPr>
+          <w:rFonts w:hint="eastAsia"/>
+        </w:rPr>
+        <w:t>리턴값</w:t>
+      </w:r>
+      <w:proofErr w:type="spellEnd"/>
+      <w:r>
+        <w:rPr>
+          <w:rFonts w:hint="eastAsia"/>
+        </w:rPr>
+        <w:t xml:space="preserve"> </w:t>
+      </w:r>
+      <w:r>
+        <w:t>:</w:t>
+      </w:r>
+      <w:proofErr w:type="gramEnd"/>
+      <w:r>
+        <w:t xml:space="preserve"> 0 </w:t>
+      </w:r>
+      <w:r>
+        <w:rPr>
+          <w:rFonts w:hint="eastAsia"/>
+        </w:rPr>
+        <w:t>리턴</w:t>
+      </w:r>
+    </w:p>
+    <w:p>
+      <w:pPr>
+        <w:tabs>
+          <w:tab w:val="left" w:pos="1695"/>
+        </w:tabs>
+      </w:pPr>
+      <w:r>
+        <w:rPr>
+          <w:rFonts w:hint="eastAsia"/>
+        </w:rPr>
+        <w:t xml:space="preserve">자식과 부모가 실행하는 부분이 겹치면 </w:t>
+      </w:r>
+      <w:proofErr w:type="spellStart"/>
+      <w:r>
+        <w:rPr>
+          <w:rFonts w:hint="eastAsia"/>
+        </w:rPr>
+        <w:t>골치하프다</w:t>
+      </w:r>
+      <w:proofErr w:type="spellEnd"/>
+      <w:r>
+        <w:t>…</w:t>
+      </w:r>
+    </w:p>
+    <w:p>
+      <w:pPr>
+        <w:tabs>
+          <w:tab w:val="left" w:pos="1695"/>
+        </w:tabs>
+      </w:pPr>
+      <w:r>
+        <w:t>Parent</w:t>
+      </w:r>
+      <w:r>
+        <w:rPr>
+          <w:rFonts w:hint="eastAsia"/>
+        </w:rPr>
+        <w:t>와 c</w:t>
+      </w:r>
+      <w:r>
+        <w:t>hild</w:t>
+      </w:r>
+      <w:r>
+        <w:rPr>
+          <w:rFonts w:hint="eastAsia"/>
+        </w:rPr>
+        <w:t xml:space="preserve">가 실행하는 부분은 겹치지 않도록 강력히 권고하는 </w:t>
+      </w:r>
+      <w:proofErr w:type="spellStart"/>
+      <w:r>
+        <w:rPr>
+          <w:rFonts w:hint="eastAsia"/>
+        </w:rPr>
+        <w:t>바이다도시</w:t>
+      </w:r>
+      <w:proofErr w:type="spellEnd"/>
+    </w:p>
+    <w:p>
+      <w:pPr>
+        <w:tabs>
+          <w:tab w:val="left" w:pos="1695"/>
+        </w:tabs>
+      </w:pPr>
+    </w:p>
+    <w:p>
+      <w:pPr>
+        <w:tabs>
+          <w:tab w:val="left" w:pos="1695"/>
+        </w:tabs>
+      </w:pPr>
+      <w:proofErr w:type="gramStart"/>
+      <w:r>
+        <w:t>Pathname :</w:t>
+      </w:r>
+      <w:proofErr w:type="gramEnd"/>
+      <w:r>
+        <w:t xml:space="preserve"> </w:t>
+      </w:r>
+      <w:r>
+        <w:rPr>
+          <w:rFonts w:hint="eastAsia"/>
+        </w:rPr>
+        <w:t>경로,</w:t>
+      </w:r>
+      <w:r>
+        <w:t xml:space="preserve"> </w:t>
+      </w:r>
+      <w:proofErr w:type="spellStart"/>
+      <w:r>
+        <w:t>finlename</w:t>
+      </w:r>
+      <w:proofErr w:type="spellEnd"/>
+      <w:r>
+        <w:t xml:space="preserve"> : </w:t>
+      </w:r>
+      <w:r>
+        <w:rPr>
+          <w:rFonts w:hint="eastAsia"/>
+        </w:rPr>
+        <w:t>프로그램 이름</w:t>
+      </w:r>
+    </w:p>
+    <w:p>
+      <w:pPr>
+        <w:tabs>
+          <w:tab w:val="left" w:pos="1695"/>
+        </w:tabs>
+      </w:pPr>
+      <w:r>
+        <w:rPr>
+          <w:rFonts w:hint="eastAsia"/>
+        </w:rPr>
+        <w:t>P가 있으면 P</w:t>
+      </w:r>
+      <w:r>
+        <w:t xml:space="preserve">ATH </w:t>
+      </w:r>
+      <w:r>
+        <w:rPr>
+          <w:rFonts w:hint="eastAsia"/>
+        </w:rPr>
+        <w:t>환경변수에서 찾는다.</w:t>
       </w:r>
     </w:p>
     <w:sectPr>
@@ -2503,15 +3572,6 @@
 </file>
 
 <file path=customXml/item1.xml><?xml version="1.0" encoding="utf-8"?>
-<?mso-contentType ?>
-<FormTemplates xmlns="http://schemas.microsoft.com/sharepoint/v3/contenttype/forms">
-  <Display>DocumentLibraryForm</Display>
-  <Edit>DocumentLibraryForm</Edit>
-  <New>DocumentLibraryForm</New>
-</FormTemplates>
-</file>
-
-<file path=customXml/item2.xml><?xml version="1.0" encoding="utf-8"?>
 <ct:contentTypeSchema xmlns:ct="http://schemas.microsoft.com/office/2006/metadata/contentType" xmlns:ma="http://schemas.microsoft.com/office/2006/metadata/properties/metaAttributes" ct:_="" ma:_="" ma:contentTypeName="문서" ma:contentTypeID="0x01010055839C50C02531408041E3E1725F1D28" ma:contentTypeVersion="0" ma:contentTypeDescription="새 문서를 만듭니다." ma:contentTypeScope="" ma:versionID="e893bebacbf695f71ea62bae0fe08314">
   <xsd:schema xmlns:xsd="http://www.w3.org/2001/XMLSchema" xmlns:xs="http://www.w3.org/2001/XMLSchema" xmlns:p="http://schemas.microsoft.com/office/2006/metadata/properties" targetNamespace="http://schemas.microsoft.com/office/2006/metadata/properties" ma:root="true" ma:fieldsID="e20ce6173a355714b544e0d6817ed5e3">
     <xsd:element name="properties">
@@ -2625,6 +3685,15 @@
 </ct:contentTypeSchema>
 </file>
 
+<file path=customXml/item2.xml><?xml version="1.0" encoding="utf-8"?>
+<?mso-contentType ?>
+<FormTemplates xmlns="http://schemas.microsoft.com/sharepoint/v3/contenttype/forms">
+  <Display>DocumentLibraryForm</Display>
+  <Edit>DocumentLibraryForm</Edit>
+  <New>DocumentLibraryForm</New>
+</FormTemplates>
+</file>
+
 <file path=customXml/item3.xml><?xml version="1.0" encoding="utf-8"?>
 <p:properties xmlns:p="http://schemas.microsoft.com/office/2006/metadata/properties" xmlns:xsi="http://www.w3.org/2001/XMLSchema-instance" xmlns:pc="http://schemas.microsoft.com/office/infopath/2007/PartnerControls">
   <documentManagement/>
@@ -2632,14 +3701,6 @@
 </file>
 
 <file path=customXml/itemProps1.xml><?xml version="1.0" encoding="utf-8"?>
-<ds:datastoreItem xmlns:ds="http://schemas.openxmlformats.org/officeDocument/2006/customXml" ds:itemID="{E034ABB1-F602-4E9F-B413-5816D0E89041}">
-  <ds:schemaRefs>
-    <ds:schemaRef ds:uri="http://schemas.microsoft.com/sharepoint/v3/contenttype/forms"/>
-  </ds:schemaRefs>
-</ds:datastoreItem>
-</file>
-
-<file path=customXml/itemProps2.xml><?xml version="1.0" encoding="utf-8"?>
 <ds:datastoreItem xmlns:ds="http://schemas.openxmlformats.org/officeDocument/2006/customXml" ds:itemID="{0CE76150-9BDC-4993-A7BD-49DFEDF6E16C}">
   <ds:schemaRefs>
     <ds:schemaRef ds:uri="http://schemas.microsoft.com/office/2006/metadata/contentType"/>
@@ -2655,6 +3716,14 @@
 </ds:datastoreItem>
 </file>
 
+<file path=customXml/itemProps2.xml><?xml version="1.0" encoding="utf-8"?>
+<ds:datastoreItem xmlns:ds="http://schemas.openxmlformats.org/officeDocument/2006/customXml" ds:itemID="{E034ABB1-F602-4E9F-B413-5816D0E89041}">
+  <ds:schemaRefs>
+    <ds:schemaRef ds:uri="http://schemas.microsoft.com/sharepoint/v3/contenttype/forms"/>
+  </ds:schemaRefs>
+</ds:datastoreItem>
+</file>
+
 <file path=customXml/itemProps3.xml><?xml version="1.0" encoding="utf-8"?>
 <ds:datastoreItem xmlns:ds="http://schemas.openxmlformats.org/officeDocument/2006/customXml" ds:itemID="{ABD6B3D0-0E99-4C15-9DCA-E875271F153F}">
   <ds:schemaRefs>

</xml_diff>

<commit_message>
media 11th quiz score 2
</commit_message>
<xml_diff>
--- a/unix/S로 되어있으면 소켓이다.docx
+++ b/unix/S로 되어있으면 소켓이다.docx
@@ -10006,12 +10006,382 @@
         <w:tabs>
           <w:tab w:val="left" w:pos="1695"/>
         </w:tabs>
-        <w:rPr>
-          <w:rFonts w:hint="eastAsia"/>
-        </w:rPr>
       </w:pPr>
       <w:r>
         <w:t>sigprocmask</w:t>
+      </w:r>
+    </w:p>
+    <w:p>
+      <w:pPr>
+        <w:tabs>
+          <w:tab w:val="left" w:pos="1695"/>
+        </w:tabs>
+      </w:pPr>
+    </w:p>
+    <w:p>
+      <w:pPr>
+        <w:tabs>
+          <w:tab w:val="left" w:pos="1695"/>
+        </w:tabs>
+      </w:pPr>
+      <w:r>
+        <w:rPr>
+          <w:rFonts w:hint="eastAsia"/>
+        </w:rPr>
+        <w:t>P</w:t>
+      </w:r>
+      <w:r>
+        <w:t xml:space="preserve">IPE : </w:t>
+      </w:r>
+      <w:r>
+        <w:rPr>
+          <w:rFonts w:hint="eastAsia"/>
+        </w:rPr>
+        <w:t xml:space="preserve">가장 오래된 유닉스 시스템 </w:t>
+      </w:r>
+      <w:r>
+        <w:t>IPC</w:t>
+      </w:r>
+      <w:r>
+        <w:rPr>
+          <w:rFonts w:hint="eastAsia"/>
+        </w:rPr>
+        <w:t>의 형태이다.</w:t>
+      </w:r>
+    </w:p>
+    <w:p>
+      <w:pPr>
+        <w:tabs>
+          <w:tab w:val="left" w:pos="1695"/>
+        </w:tabs>
+      </w:pPr>
+      <w:r>
+        <w:rPr>
+          <w:rFonts w:hint="eastAsia"/>
+        </w:rPr>
+        <w:t>가장 간단한 프로세스간 통신 메커니즘.</w:t>
+      </w:r>
+    </w:p>
+    <w:p>
+      <w:pPr>
+        <w:tabs>
+          <w:tab w:val="left" w:pos="1695"/>
+        </w:tabs>
+      </w:pPr>
+      <w:r>
+        <w:rPr>
+          <w:rFonts w:hint="eastAsia"/>
+        </w:rPr>
+        <w:t>#i</w:t>
+      </w:r>
+      <w:r>
+        <w:t>nclude &lt;unistd.h&gt;</w:t>
+      </w:r>
+    </w:p>
+    <w:p>
+      <w:pPr>
+        <w:tabs>
+          <w:tab w:val="left" w:pos="1695"/>
+        </w:tabs>
+      </w:pPr>
+      <w:r>
+        <w:rPr>
+          <w:rFonts w:hint="eastAsia"/>
+        </w:rPr>
+        <w:t>i</w:t>
+      </w:r>
+      <w:r>
+        <w:t>nt pipe(int filedes[2]);</w:t>
+      </w:r>
+    </w:p>
+    <w:p>
+      <w:pPr>
+        <w:tabs>
+          <w:tab w:val="left" w:pos="1695"/>
+        </w:tabs>
+      </w:pPr>
+      <w:r>
+        <w:t>0 if ok, -1 on error : return</w:t>
+      </w:r>
+    </w:p>
+    <w:p>
+      <w:pPr>
+        <w:tabs>
+          <w:tab w:val="left" w:pos="1695"/>
+        </w:tabs>
+      </w:pPr>
+      <w:r>
+        <w:t>filedes[0] : read</w:t>
+      </w:r>
+    </w:p>
+    <w:p>
+      <w:pPr>
+        <w:tabs>
+          <w:tab w:val="left" w:pos="1695"/>
+        </w:tabs>
+      </w:pPr>
+      <w:r>
+        <w:rPr>
+          <w:rFonts w:hint="eastAsia"/>
+        </w:rPr>
+        <w:t>f</w:t>
+      </w:r>
+      <w:r>
+        <w:t>iledes[1] : write</w:t>
+      </w:r>
+    </w:p>
+    <w:p>
+      <w:pPr>
+        <w:tabs>
+          <w:tab w:val="left" w:pos="1695"/>
+        </w:tabs>
+      </w:pPr>
+      <w:r>
+        <w:rPr>
+          <w:rFonts w:hint="eastAsia"/>
+        </w:rPr>
+        <w:t>p</w:t>
+      </w:r>
+      <w:r>
+        <w:t>ipe</w:t>
+      </w:r>
+      <w:r>
+        <w:rPr>
+          <w:rFonts w:hint="eastAsia"/>
+        </w:rPr>
+        <w:t xml:space="preserve">는 </w:t>
+      </w:r>
+      <w:r>
+        <w:t>slow system call</w:t>
+      </w:r>
+    </w:p>
+    <w:p>
+      <w:pPr>
+        <w:tabs>
+          <w:tab w:val="left" w:pos="1695"/>
+        </w:tabs>
+      </w:pPr>
+      <w:r>
+        <w:rPr>
+          <w:rFonts w:hint="eastAsia"/>
+        </w:rPr>
+        <w:t>f</w:t>
+      </w:r>
+      <w:r>
+        <w:t xml:space="preserve">ast system call : </w:t>
+      </w:r>
+      <w:r>
+        <w:rPr>
+          <w:rFonts w:hint="eastAsia"/>
+        </w:rPr>
+        <w:t>끝날때까지 기다림</w:t>
+      </w:r>
+    </w:p>
+    <w:p>
+      <w:pPr>
+        <w:tabs>
+          <w:tab w:val="left" w:pos="1695"/>
+        </w:tabs>
+      </w:pPr>
+      <w:r>
+        <w:rPr>
+          <w:rFonts w:hint="eastAsia"/>
+        </w:rPr>
+        <w:t>s</w:t>
+      </w:r>
+      <w:r>
+        <w:t>lo</w:t>
+      </w:r>
+      <w:r>
+        <w:rPr>
+          <w:rFonts w:hint="eastAsia"/>
+        </w:rPr>
+        <w:t>w면 인터럽트 걸림.</w:t>
+      </w:r>
+    </w:p>
+    <w:p>
+      <w:pPr>
+        <w:tabs>
+          <w:tab w:val="left" w:pos="1695"/>
+        </w:tabs>
+      </w:pPr>
+      <w:r>
+        <w:lastRenderedPageBreak/>
+        <w:t>write</w:t>
+      </w:r>
+      <w:r>
+        <w:rPr>
+          <w:rFonts w:hint="eastAsia"/>
+        </w:rPr>
+        <w:t xml:space="preserve">가 닫히면 </w:t>
+      </w:r>
+      <w:r>
+        <w:t>read</w:t>
+      </w:r>
+      <w:r>
+        <w:rPr>
+          <w:rFonts w:hint="eastAsia"/>
+        </w:rPr>
+        <w:t xml:space="preserve">는 곧바로 </w:t>
+      </w:r>
+      <w:r>
+        <w:t>0</w:t>
+      </w:r>
+      <w:r>
+        <w:rPr>
+          <w:rFonts w:hint="eastAsia"/>
+        </w:rPr>
+        <w:t>을 리턴하고 곧바로 리턴됨.</w:t>
+      </w:r>
+    </w:p>
+    <w:p>
+      <w:pPr>
+        <w:tabs>
+          <w:tab w:val="left" w:pos="1695"/>
+        </w:tabs>
+      </w:pPr>
+      <w:r>
+        <w:rPr>
+          <w:rFonts w:hint="eastAsia"/>
+        </w:rPr>
+        <w:t>r</w:t>
+      </w:r>
+      <w:r>
+        <w:t>ead</w:t>
+      </w:r>
+      <w:r>
+        <w:rPr>
+          <w:rFonts w:hint="eastAsia"/>
+        </w:rPr>
+        <w:t xml:space="preserve">가 닫히면 </w:t>
+      </w:r>
+      <w:r>
+        <w:t>SIGPIPE</w:t>
+      </w:r>
+      <w:r>
+        <w:rPr>
+          <w:rFonts w:hint="eastAsia"/>
+        </w:rPr>
+        <w:t>를 보냄.</w:t>
+      </w:r>
+      <w:r>
+        <w:t xml:space="preserve"> </w:t>
+      </w:r>
+    </w:p>
+    <w:p>
+      <w:pPr>
+        <w:tabs>
+          <w:tab w:val="left" w:pos="1695"/>
+        </w:tabs>
+      </w:pPr>
+    </w:p>
+    <w:p>
+      <w:pPr>
+        <w:tabs>
+          <w:tab w:val="left" w:pos="1695"/>
+        </w:tabs>
+      </w:pPr>
+      <w:r>
+        <w:rPr>
+          <w:rFonts w:hint="eastAsia"/>
+        </w:rPr>
+        <w:t>자식이 쓰면 부모는 읽는다.</w:t>
+      </w:r>
+      <w:r>
+        <w:t xml:space="preserve"> </w:t>
+      </w:r>
+    </w:p>
+    <w:p>
+      <w:pPr>
+        <w:tabs>
+          <w:tab w:val="left" w:pos="1695"/>
+        </w:tabs>
+      </w:pPr>
+      <w:r>
+        <w:rPr>
+          <w:rFonts w:hint="eastAsia"/>
+        </w:rPr>
+        <w:t xml:space="preserve">자식은 </w:t>
+      </w:r>
+      <w:r>
+        <w:t xml:space="preserve">read </w:t>
+      </w:r>
+      <w:r>
+        <w:rPr>
+          <w:rFonts w:hint="eastAsia"/>
+        </w:rPr>
+        <w:t xml:space="preserve">닫고 부모는 </w:t>
+      </w:r>
+      <w:r>
+        <w:t xml:space="preserve">write </w:t>
+      </w:r>
+      <w:r>
+        <w:rPr>
+          <w:rFonts w:hint="eastAsia"/>
+        </w:rPr>
+        <w:t>닫는다.</w:t>
+      </w:r>
+      <w:r>
+        <w:t xml:space="preserve"> </w:t>
+      </w:r>
+      <w:r>
+        <w:rPr>
+          <w:rFonts w:hint="eastAsia"/>
+        </w:rPr>
+        <w:t>근데 만약 안 닫는다?</w:t>
+      </w:r>
+      <w:r>
+        <w:t xml:space="preserve"> </w:t>
+      </w:r>
+      <w:r>
+        <w:rPr>
+          <w:rFonts w:hint="eastAsia"/>
+        </w:rPr>
+        <w:t xml:space="preserve">그러면 </w:t>
+      </w:r>
+      <w:r>
+        <w:t xml:space="preserve">read, write </w:t>
+      </w:r>
+      <w:r>
+        <w:rPr>
+          <w:rFonts w:hint="eastAsia"/>
+        </w:rPr>
+        <w:t>영원히 기다릴 수도 있음.</w:t>
+      </w:r>
+      <w:r>
+        <w:t xml:space="preserve"> deadlock…</w:t>
+      </w:r>
+    </w:p>
+    <w:p>
+      <w:pPr>
+        <w:tabs>
+          <w:tab w:val="left" w:pos="1695"/>
+        </w:tabs>
+      </w:pPr>
+      <w:r>
+        <w:rPr>
+          <w:rFonts w:hint="eastAsia"/>
+        </w:rPr>
+        <w:t>그래서 닫아줌!</w:t>
+      </w:r>
+    </w:p>
+    <w:p>
+      <w:pPr>
+        <w:tabs>
+          <w:tab w:val="left" w:pos="1695"/>
+        </w:tabs>
+        <w:rPr>
+          <w:rFonts w:hint="eastAsia"/>
+        </w:rPr>
+      </w:pPr>
+      <w:r>
+        <w:rPr>
+          <w:rFonts w:hint="eastAsia"/>
+        </w:rPr>
+        <w:t>레코드락킹 생략!</w:t>
+      </w:r>
+      <w:r>
+        <w:t>!</w:t>
       </w:r>
       <w:bookmarkStart w:id="0" w:name="_GoBack"/>
       <w:bookmarkEnd w:id="0"/>
@@ -11997,21 +12367,6 @@
 </file>
 
 <file path=customXml/item1.xml><?xml version="1.0" encoding="utf-8"?>
-<p:properties xmlns:p="http://schemas.microsoft.com/office/2006/metadata/properties" xmlns:xsi="http://www.w3.org/2001/XMLSchema-instance" xmlns:pc="http://schemas.microsoft.com/office/infopath/2007/PartnerControls">
-  <documentManagement/>
-</p:properties>
-</file>
-
-<file path=customXml/item2.xml><?xml version="1.0" encoding="utf-8"?>
-<?mso-contentType ?>
-<FormTemplates xmlns="http://schemas.microsoft.com/sharepoint/v3/contenttype/forms">
-  <Display>DocumentLibraryForm</Display>
-  <Edit>DocumentLibraryForm</Edit>
-  <New>DocumentLibraryForm</New>
-</FormTemplates>
-</file>
-
-<file path=customXml/item3.xml><?xml version="1.0" encoding="utf-8"?>
 <ct:contentTypeSchema xmlns:ct="http://schemas.microsoft.com/office/2006/metadata/contentType" xmlns:ma="http://schemas.microsoft.com/office/2006/metadata/properties/metaAttributes" ct:_="" ma:_="" ma:contentTypeName="문서" ma:contentTypeID="0x01010055839C50C02531408041E3E1725F1D28" ma:contentTypeVersion="0" ma:contentTypeDescription="새 문서를 만듭니다." ma:contentTypeScope="" ma:versionID="e893bebacbf695f71ea62bae0fe08314">
   <xsd:schema xmlns:xsd="http://www.w3.org/2001/XMLSchema" xmlns:xs="http://www.w3.org/2001/XMLSchema" xmlns:p="http://schemas.microsoft.com/office/2006/metadata/properties" targetNamespace="http://schemas.microsoft.com/office/2006/metadata/properties" ma:root="true" ma:fieldsID="e20ce6173a355714b544e0d6817ed5e3">
     <xsd:element name="properties">
@@ -12125,10 +12480,32 @@
 </ct:contentTypeSchema>
 </file>
 
+<file path=customXml/item2.xml><?xml version="1.0" encoding="utf-8"?>
+<?mso-contentType ?>
+<FormTemplates xmlns="http://schemas.microsoft.com/sharepoint/v3/contenttype/forms">
+  <Display>DocumentLibraryForm</Display>
+  <Edit>DocumentLibraryForm</Edit>
+  <New>DocumentLibraryForm</New>
+</FormTemplates>
+</file>
+
+<file path=customXml/item3.xml><?xml version="1.0" encoding="utf-8"?>
+<p:properties xmlns:p="http://schemas.microsoft.com/office/2006/metadata/properties" xmlns:xsi="http://www.w3.org/2001/XMLSchema-instance" xmlns:pc="http://schemas.microsoft.com/office/infopath/2007/PartnerControls">
+  <documentManagement/>
+</p:properties>
+</file>
+
 <file path=customXml/itemProps1.xml><?xml version="1.0" encoding="utf-8"?>
-<ds:datastoreItem xmlns:ds="http://schemas.openxmlformats.org/officeDocument/2006/customXml" ds:itemID="{ABD6B3D0-0E99-4C15-9DCA-E875271F153F}">
+<ds:datastoreItem xmlns:ds="http://schemas.openxmlformats.org/officeDocument/2006/customXml" ds:itemID="{0CE76150-9BDC-4993-A7BD-49DFEDF6E16C}">
   <ds:schemaRefs>
+    <ds:schemaRef ds:uri="http://schemas.microsoft.com/office/2006/metadata/contentType"/>
+    <ds:schemaRef ds:uri="http://schemas.microsoft.com/office/2006/metadata/properties/metaAttributes"/>
+    <ds:schemaRef ds:uri="http://www.w3.org/2001/XMLSchema"/>
     <ds:schemaRef ds:uri="http://schemas.microsoft.com/office/2006/metadata/properties"/>
+    <ds:schemaRef ds:uri="http://schemas.openxmlformats.org/package/2006/metadata/core-properties"/>
+    <ds:schemaRef ds:uri="http://purl.org/dc/elements/1.1/"/>
+    <ds:schemaRef ds:uri="http://purl.org/dc/terms/"/>
+    <ds:schemaRef ds:uri="http://schemas.microsoft.com/internal/obd"/>
     <ds:schemaRef ds:uri="http://schemas.microsoft.com/office/infopath/2007/PartnerControls"/>
   </ds:schemaRefs>
 </ds:datastoreItem>
@@ -12143,16 +12520,9 @@
 </file>
 
 <file path=customXml/itemProps3.xml><?xml version="1.0" encoding="utf-8"?>
-<ds:datastoreItem xmlns:ds="http://schemas.openxmlformats.org/officeDocument/2006/customXml" ds:itemID="{0CE76150-9BDC-4993-A7BD-49DFEDF6E16C}">
+<ds:datastoreItem xmlns:ds="http://schemas.openxmlformats.org/officeDocument/2006/customXml" ds:itemID="{ABD6B3D0-0E99-4C15-9DCA-E875271F153F}">
   <ds:schemaRefs>
-    <ds:schemaRef ds:uri="http://schemas.microsoft.com/office/2006/metadata/contentType"/>
-    <ds:schemaRef ds:uri="http://schemas.microsoft.com/office/2006/metadata/properties/metaAttributes"/>
-    <ds:schemaRef ds:uri="http://www.w3.org/2001/XMLSchema"/>
     <ds:schemaRef ds:uri="http://schemas.microsoft.com/office/2006/metadata/properties"/>
-    <ds:schemaRef ds:uri="http://schemas.openxmlformats.org/package/2006/metadata/core-properties"/>
-    <ds:schemaRef ds:uri="http://purl.org/dc/elements/1.1/"/>
-    <ds:schemaRef ds:uri="http://purl.org/dc/terms/"/>
-    <ds:schemaRef ds:uri="http://schemas.microsoft.com/internal/obd"/>
     <ds:schemaRef ds:uri="http://schemas.microsoft.com/office/infopath/2007/PartnerControls"/>
   </ds:schemaRefs>
 </ds:datastoreItem>

</xml_diff>

<commit_message>
media 14th quiz 3/3 & energy 7th quiz 40/40
</commit_message>
<xml_diff>
--- a/unix/S로 되어있으면 소켓이다.docx
+++ b/unix/S로 되어있으면 소켓이다.docx
@@ -13983,6 +13983,40 @@
           <w:tab w:val="left" w:pos="1695"/>
         </w:tabs>
       </w:pPr>
+      <w:r>
+        <w:rPr>
+          <w:rFonts w:hint="eastAsia"/>
+        </w:rPr>
+        <w:t>프로세스</w:t>
+      </w:r>
+      <w:proofErr w:type="gramStart"/>
+      <w:r>
+        <w:rPr>
+          <w:rFonts w:hint="eastAsia"/>
+        </w:rPr>
+        <w:t>I</w:t>
+      </w:r>
+      <w:r>
+        <w:t>D :</w:t>
+      </w:r>
+      <w:proofErr w:type="gramEnd"/>
+      <w:r>
+        <w:t xml:space="preserve"> 0</w:t>
+      </w:r>
+    </w:p>
+    <w:p>
+      <w:pPr>
+        <w:tabs>
+          <w:tab w:val="left" w:pos="1695"/>
+        </w:tabs>
+      </w:pPr>
+    </w:p>
+    <w:p>
+      <w:pPr>
+        <w:tabs>
+          <w:tab w:val="left" w:pos="1695"/>
+        </w:tabs>
+      </w:pPr>
       <w:proofErr w:type="spellStart"/>
       <w:r>
         <w:rPr>
@@ -14364,6 +14398,7 @@
         <w:rPr>
           <w:rFonts w:hint="eastAsia"/>
         </w:rPr>
+        <w:lastRenderedPageBreak/>
         <w:t>f</w:t>
       </w:r>
       <w:r>
@@ -14421,7 +14456,6 @@
         </w:tabs>
       </w:pPr>
       <w:r>
-        <w:lastRenderedPageBreak/>
         <w:t>write</w:t>
       </w:r>
       <w:r>
@@ -14698,12 +14732,299 @@
         <w:tabs>
           <w:tab w:val="left" w:pos="1695"/>
         </w:tabs>
-        <w:rPr>
-          <w:rFonts w:hint="eastAsia"/>
-        </w:rPr>
-      </w:pPr>
+      </w:pPr>
+      <w:proofErr w:type="spellStart"/>
+      <w:proofErr w:type="gramStart"/>
+      <w:r>
+        <w:rPr>
+          <w:rFonts w:hint="eastAsia"/>
+        </w:rPr>
+        <w:t>세마포어</w:t>
+      </w:r>
+      <w:proofErr w:type="spellEnd"/>
+      <w:r>
+        <w:rPr>
+          <w:rFonts w:hint="eastAsia"/>
+        </w:rPr>
+        <w:t xml:space="preserve"> </w:t>
+      </w:r>
+      <w:r>
+        <w:t>:</w:t>
+      </w:r>
+      <w:proofErr w:type="gramEnd"/>
+      <w:r>
+        <w:t xml:space="preserve"> </w:t>
+      </w:r>
+      <w:r>
+        <w:rPr>
+          <w:rFonts w:hint="eastAsia"/>
+        </w:rPr>
+        <w:t>여러 프로세스 간 동작 순서를 지정</w:t>
+      </w:r>
+    </w:p>
+    <w:p>
+      <w:pPr>
+        <w:tabs>
+          <w:tab w:val="left" w:pos="1695"/>
+        </w:tabs>
+      </w:pPr>
+      <w:r>
+        <w:rPr>
+          <w:rFonts w:hint="eastAsia"/>
+        </w:rPr>
+        <w:t>공유 자원에 여러 프로세스가 동시에 쓰기를 시도하면 데이터가 손상될 수 있음</w:t>
+      </w:r>
+    </w:p>
+    <w:p>
+      <w:pPr>
+        <w:tabs>
+          <w:tab w:val="left" w:pos="1695"/>
+        </w:tabs>
+        <w:rPr>
+          <w:rFonts w:hint="eastAsia"/>
+        </w:rPr>
+      </w:pPr>
+      <w:r>
+        <w:rPr>
+          <w:rFonts w:hint="eastAsia"/>
+        </w:rPr>
+        <w:t>p</w:t>
+      </w:r>
+      <w:r>
+        <w:t>(</w:t>
+      </w:r>
+      <w:proofErr w:type="spellStart"/>
+      <w:r>
+        <w:t>sem</w:t>
+      </w:r>
+      <w:proofErr w:type="spellEnd"/>
+      <w:proofErr w:type="gramStart"/>
+      <w:r>
+        <w:t>)  /</w:t>
+      </w:r>
+      <w:proofErr w:type="gramEnd"/>
+      <w:r>
+        <w:t>/</w:t>
+      </w:r>
+      <w:r>
+        <w:rPr>
+          <w:rFonts w:hint="eastAsia"/>
+        </w:rPr>
+        <w:t>잠금</w:t>
+      </w:r>
+    </w:p>
+    <w:p>
+      <w:pPr>
+        <w:tabs>
+          <w:tab w:val="left" w:pos="1695"/>
+        </w:tabs>
+      </w:pPr>
+      <w:r>
+        <w:t>/* Critical Section */</w:t>
+      </w:r>
+    </w:p>
+    <w:p>
+      <w:pPr>
+        <w:tabs>
+          <w:tab w:val="left" w:pos="1695"/>
+        </w:tabs>
+      </w:pPr>
+      <w:r>
+        <w:t>v(</w:t>
+      </w:r>
+      <w:proofErr w:type="spellStart"/>
+      <w:r>
+        <w:t>sem</w:t>
+      </w:r>
+      <w:proofErr w:type="spellEnd"/>
+      <w:proofErr w:type="gramStart"/>
+      <w:r>
+        <w:t>) /</w:t>
+      </w:r>
+      <w:proofErr w:type="gramEnd"/>
+      <w:r>
+        <w:t xml:space="preserve">/ </w:t>
+      </w:r>
+      <w:r>
+        <w:rPr>
+          <w:rFonts w:hint="eastAsia"/>
+        </w:rPr>
+        <w:t>잠금 해제</w:t>
+      </w:r>
+    </w:p>
+    <w:p>
+      <w:pPr>
+        <w:tabs>
+          <w:tab w:val="left" w:pos="1695"/>
+        </w:tabs>
+      </w:pPr>
+      <w:r>
+        <w:rPr>
+          <w:rFonts w:hint="eastAsia"/>
+        </w:rPr>
+        <w:t>p</w:t>
+      </w:r>
+      <w:r>
+        <w:t>(</w:t>
+      </w:r>
+      <w:proofErr w:type="spellStart"/>
+      <w:r>
+        <w:t>sem</w:t>
+      </w:r>
+      <w:proofErr w:type="spellEnd"/>
+      <w:r>
+        <w:t>) {</w:t>
+      </w:r>
+    </w:p>
+    <w:p>
+      <w:pPr>
+        <w:tabs>
+          <w:tab w:val="left" w:pos="1695"/>
+        </w:tabs>
+      </w:pPr>
+      <w:r>
+        <w:t xml:space="preserve">    while </w:t>
+      </w:r>
+      <w:proofErr w:type="spellStart"/>
+      <w:r>
+        <w:t>sem</w:t>
+      </w:r>
+      <w:proofErr w:type="spellEnd"/>
+      <w:r>
+        <w:t xml:space="preserve"> = 0 do </w:t>
+      </w:r>
+      <w:proofErr w:type="gramStart"/>
+      <w:r>
+        <w:t>wait;</w:t>
+      </w:r>
+      <w:proofErr w:type="gramEnd"/>
+    </w:p>
+    <w:p>
+      <w:pPr>
+        <w:tabs>
+          <w:tab w:val="left" w:pos="1695"/>
+        </w:tabs>
+      </w:pPr>
+      <w:r>
+        <w:t xml:space="preserve">    </w:t>
+      </w:r>
+      <w:proofErr w:type="spellStart"/>
+      <w:r>
+        <w:t>sem</w:t>
+      </w:r>
+      <w:proofErr w:type="spellEnd"/>
+      <w:r>
+        <w:t xml:space="preserve"> -</w:t>
+      </w:r>
+      <w:proofErr w:type="gramStart"/>
+      <w:r>
+        <w:t>-;</w:t>
+      </w:r>
+      <w:proofErr w:type="gramEnd"/>
+    </w:p>
+    <w:p>
+      <w:pPr>
+        <w:tabs>
+          <w:tab w:val="left" w:pos="1695"/>
+        </w:tabs>
+      </w:pPr>
+      <w:r>
+        <w:rPr>
+          <w:rFonts w:hint="eastAsia"/>
+        </w:rPr>
+        <w:t>}</w:t>
+      </w:r>
+    </w:p>
+    <w:p>
+      <w:pPr>
+        <w:tabs>
+          <w:tab w:val="left" w:pos="1695"/>
+        </w:tabs>
+      </w:pPr>
+      <w:r>
+        <w:t>v(</w:t>
+      </w:r>
+      <w:proofErr w:type="spellStart"/>
+      <w:r>
+        <w:t>sem</w:t>
+      </w:r>
+      <w:proofErr w:type="spellEnd"/>
+      <w:r>
+        <w:t>) {</w:t>
+      </w:r>
       <w:bookmarkStart w:id="0" w:name="_GoBack"/>
       <w:bookmarkEnd w:id="0"/>
+    </w:p>
+    <w:p>
+      <w:pPr>
+        <w:tabs>
+          <w:tab w:val="left" w:pos="1695"/>
+        </w:tabs>
+      </w:pPr>
+      <w:r>
+        <w:t xml:space="preserve">    </w:t>
+      </w:r>
+      <w:proofErr w:type="spellStart"/>
+      <w:r>
+        <w:t>sem</w:t>
+      </w:r>
+      <w:proofErr w:type="spellEnd"/>
+      <w:r>
+        <w:t>+</w:t>
+      </w:r>
+      <w:proofErr w:type="gramStart"/>
+      <w:r>
+        <w:t>+;</w:t>
+      </w:r>
+      <w:proofErr w:type="gramEnd"/>
+    </w:p>
+    <w:p>
+      <w:pPr>
+        <w:tabs>
+          <w:tab w:val="left" w:pos="1695"/>
+        </w:tabs>
+      </w:pPr>
+      <w:r>
+        <w:rPr>
+          <w:rFonts w:hint="eastAsia"/>
+        </w:rPr>
+        <w:t xml:space="preserve"> </w:t>
+      </w:r>
+      <w:r>
+        <w:t xml:space="preserve">   </w:t>
+      </w:r>
+      <w:proofErr w:type="gramStart"/>
+      <w:r>
+        <w:t>if(</w:t>
+      </w:r>
+      <w:proofErr w:type="gramEnd"/>
+      <w:r>
+        <w:t>queue of waiting process not empty)</w:t>
+      </w:r>
+    </w:p>
+    <w:p>
+      <w:pPr>
+        <w:tabs>
+          <w:tab w:val="left" w:pos="1695"/>
+        </w:tabs>
+        <w:rPr>
+          <w:rFonts w:hint="eastAsia"/>
+        </w:rPr>
+      </w:pPr>
+      <w:r>
+        <w:rPr>
+          <w:rFonts w:hint="eastAsia"/>
+        </w:rPr>
+        <w:t xml:space="preserve"> </w:t>
+      </w:r>
+      <w:r>
+        <w:t xml:space="preserve">       restart first process in wait queue</w:t>
+      </w:r>
+      <w:proofErr w:type="gramStart"/>
+      <w:r>
+        <w:t>; }</w:t>
+      </w:r>
+      <w:proofErr w:type="gramEnd"/>
     </w:p>
     <w:sectPr>
       <w:pgSz w:w="11906" w:h="16838"/>
@@ -16852,7 +17173,7 @@
 </file>
 
 <file path=customXml/itemProps4.xml><?xml version="1.0" encoding="utf-8"?>
-<ds:datastoreItem xmlns:ds="http://schemas.openxmlformats.org/officeDocument/2006/customXml" ds:itemID="{B53109E4-17E3-4EA2-8EF5-BE6C03DD18B6}">
+<ds:datastoreItem xmlns:ds="http://schemas.openxmlformats.org/officeDocument/2006/customXml" ds:itemID="{7E93CE8B-943E-432C-8286-3CBED0BE20BC}">
   <ds:schemaRefs>
     <ds:schemaRef ds:uri="http://schemas.openxmlformats.org/officeDocument/2006/bibliography"/>
   </ds:schemaRefs>

</xml_diff>